<commit_message>
Tetxt to Speech, Audio Player und Speech Recognition der Dokumentation hinzugefügt.
</commit_message>
<xml_diff>
--- a/Dokumentation - Umgesetzte Funktionen.docx
+++ b/Dokumentation - Umgesetzte Funktionen.docx
@@ -1,6 +1,6 @@
 
 <file path=word/document.xml><?xml version="1.0" encoding="utf-8"?>
-<w:document xmlns:wpc="http://schemas.microsoft.com/office/word/2010/wordprocessingCanvas" xmlns:cx="http://schemas.microsoft.com/office/drawing/2014/chartex" xmlns:cx1="http://schemas.microsoft.com/office/drawing/2015/9/8/chartex" xmlns:mc="http://schemas.openxmlformats.org/markup-compatibility/2006" xmlns:o="urn:schemas-microsoft-com:office:office" xmlns:r="http://schemas.openxmlformats.org/officeDocument/2006/relationships" xmlns:m="http://schemas.openxmlformats.org/officeDocument/2006/math" xmlns:v="urn:schemas-microsoft-com:vml" xmlns:wp14="http://schemas.microsoft.com/office/word/2010/wordprocessingDrawing" xmlns:wp="http://schemas.openxmlformats.org/drawingml/2006/wordprocessingDrawing" xmlns:w10="urn:schemas-microsoft-com:office:word" xmlns:w="http://schemas.openxmlformats.org/wordprocessingml/2006/main" xmlns:w14="http://schemas.microsoft.com/office/word/2010/wordml" xmlns:w15="http://schemas.microsoft.com/office/word/2012/wordml" xmlns:w16se="http://schemas.microsoft.com/office/word/2015/wordml/symex" xmlns:wpg="http://schemas.microsoft.com/office/word/2010/wordprocessingGroup" xmlns:wpi="http://schemas.microsoft.com/office/word/2010/wordprocessingInk" xmlns:wne="http://schemas.microsoft.com/office/word/2006/wordml" xmlns:wps="http://schemas.microsoft.com/office/word/2010/wordprocessingShape" mc:Ignorable="w14 w15 w16se wp14">
+<w:document xmlns:wpc="http://schemas.microsoft.com/office/word/2010/wordprocessingCanvas" xmlns:mo="http://schemas.microsoft.com/office/mac/office/2008/main" xmlns:mc="http://schemas.openxmlformats.org/markup-compatibility/2006" xmlns:mv="urn:schemas-microsoft-com:mac:vml" xmlns:o="urn:schemas-microsoft-com:office:office" xmlns:r="http://schemas.openxmlformats.org/officeDocument/2006/relationships" xmlns:m="http://schemas.openxmlformats.org/officeDocument/2006/math" xmlns:v="urn:schemas-microsoft-com:vml" xmlns:wp14="http://schemas.microsoft.com/office/word/2010/wordprocessingDrawing" xmlns:wp="http://schemas.openxmlformats.org/drawingml/2006/wordprocessingDrawing" xmlns:w10="urn:schemas-microsoft-com:office:word" xmlns:w="http://schemas.openxmlformats.org/wordprocessingml/2006/main" xmlns:w14="http://schemas.microsoft.com/office/word/2010/wordml" xmlns:w15="http://schemas.microsoft.com/office/word/2012/wordml" xmlns:wpg="http://schemas.microsoft.com/office/word/2010/wordprocessingGroup" xmlns:wpi="http://schemas.microsoft.com/office/word/2010/wordprocessingInk" xmlns:wne="http://schemas.microsoft.com/office/word/2006/wordml" xmlns:wps="http://schemas.microsoft.com/office/word/2010/wordprocessingShape" mc:Ignorable="w14 w15 wp14">
   <w:body>
     <w:p>
       <w:pPr>
@@ -102,7 +102,7 @@
     </w:p>
     <w:p>
       <w:pPr>
-        <w:pStyle w:val="Listenabsatz"/>
+        <w:pStyle w:val="ListParagraph"/>
         <w:numPr>
           <w:ilvl w:val="0"/>
           <w:numId w:val="1"/>
@@ -124,6 +124,7 @@
         </w:rPr>
         <w:t xml:space="preserve">         </w:t>
       </w:r>
+      <w:proofErr w:type="spellStart"/>
       <w:r>
         <w:rPr>
           <w:rFonts w:ascii="Arial" w:hAnsi="Arial" w:cs="Arial"/>
@@ -133,6 +134,7 @@
         </w:rPr>
         <w:t>Application</w:t>
       </w:r>
+      <w:proofErr w:type="spellEnd"/>
       <w:r>
         <w:rPr>
           <w:rFonts w:ascii="Arial" w:hAnsi="Arial" w:cs="Arial"/>
@@ -172,7 +174,7 @@
     </w:p>
     <w:p>
       <w:pPr>
-        <w:pStyle w:val="Listenabsatz"/>
+        <w:pStyle w:val="ListParagraph"/>
         <w:numPr>
           <w:ilvl w:val="0"/>
           <w:numId w:val="3"/>
@@ -202,7 +204,7 @@
     </w:p>
     <w:p>
       <w:pPr>
-        <w:pStyle w:val="Listenabsatz"/>
+        <w:pStyle w:val="ListParagraph"/>
         <w:numPr>
           <w:ilvl w:val="0"/>
           <w:numId w:val="3"/>
@@ -265,29 +267,47 @@
     </w:p>
     <w:p>
       <w:pPr>
-        <w:pStyle w:val="Listenabsatz"/>
-        <w:numPr>
-          <w:ilvl w:val="0"/>
-          <w:numId w:val="3"/>
-        </w:numPr>
-        <w:rPr>
-          <w:rFonts w:ascii="Arial" w:hAnsi="Arial" w:cs="Arial"/>
-          <w:sz w:val="24"/>
-          <w:szCs w:val="24"/>
-        </w:rPr>
-      </w:pPr>
-      <w:r>
-        <w:rPr>
-          <w:rFonts w:ascii="Arial" w:hAnsi="Arial" w:cs="Arial"/>
-          <w:sz w:val="24"/>
-          <w:szCs w:val="24"/>
-        </w:rPr>
-        <w:t>Um eine neue Verbindung aufzubauen, kann die aktuelle zunächst mit dem Button „Disconnect“ geschlossen werden.</w:t>
-      </w:r>
-    </w:p>
-    <w:p>
-      <w:pPr>
-        <w:pStyle w:val="Listenabsatz"/>
+        <w:pStyle w:val="ListParagraph"/>
+        <w:numPr>
+          <w:ilvl w:val="0"/>
+          <w:numId w:val="3"/>
+        </w:numPr>
+        <w:rPr>
+          <w:rFonts w:ascii="Arial" w:hAnsi="Arial" w:cs="Arial"/>
+          <w:sz w:val="24"/>
+          <w:szCs w:val="24"/>
+        </w:rPr>
+      </w:pPr>
+      <w:r>
+        <w:rPr>
+          <w:rFonts w:ascii="Arial" w:hAnsi="Arial" w:cs="Arial"/>
+          <w:sz w:val="24"/>
+          <w:szCs w:val="24"/>
+        </w:rPr>
+        <w:t>Um eine neue Verbindung aufzubauen, kann die aktuelle zunächst mit dem Button „</w:t>
+      </w:r>
+      <w:proofErr w:type="spellStart"/>
+      <w:r>
+        <w:rPr>
+          <w:rFonts w:ascii="Arial" w:hAnsi="Arial" w:cs="Arial"/>
+          <w:sz w:val="24"/>
+          <w:szCs w:val="24"/>
+        </w:rPr>
+        <w:t>Disconnect</w:t>
+      </w:r>
+      <w:proofErr w:type="spellEnd"/>
+      <w:r>
+        <w:rPr>
+          <w:rFonts w:ascii="Arial" w:hAnsi="Arial" w:cs="Arial"/>
+          <w:sz w:val="24"/>
+          <w:szCs w:val="24"/>
+        </w:rPr>
+        <w:t>“ geschlossen werden.</w:t>
+      </w:r>
+    </w:p>
+    <w:p>
+      <w:pPr>
+        <w:pStyle w:val="ListParagraph"/>
         <w:numPr>
           <w:ilvl w:val="0"/>
           <w:numId w:val="3"/>
@@ -321,7 +341,7 @@
     </w:p>
     <w:p>
       <w:pPr>
-        <w:pStyle w:val="Listenabsatz"/>
+        <w:pStyle w:val="ListParagraph"/>
         <w:numPr>
           <w:ilvl w:val="0"/>
           <w:numId w:val="1"/>
@@ -342,19 +362,50 @@
         </w:rPr>
         <w:t xml:space="preserve">         </w:t>
       </w:r>
-      <w:r>
-        <w:rPr>
-          <w:rFonts w:ascii="Arial" w:hAnsi="Arial" w:cs="Arial"/>
-          <w:b/>
-          <w:sz w:val="28"/>
-          <w:szCs w:val="28"/>
-        </w:rPr>
-        <w:t>ALMotion / ALRobotPosture:</w:t>
-      </w:r>
-    </w:p>
-    <w:p>
-      <w:pPr>
-        <w:pStyle w:val="Listenabsatz"/>
+      <w:proofErr w:type="spellStart"/>
+      <w:r>
+        <w:rPr>
+          <w:rFonts w:ascii="Arial" w:hAnsi="Arial" w:cs="Arial"/>
+          <w:b/>
+          <w:sz w:val="28"/>
+          <w:szCs w:val="28"/>
+        </w:rPr>
+        <w:t>ALMotion</w:t>
+      </w:r>
+      <w:proofErr w:type="spellEnd"/>
+      <w:r>
+        <w:rPr>
+          <w:rFonts w:ascii="Arial" w:hAnsi="Arial" w:cs="Arial"/>
+          <w:b/>
+          <w:sz w:val="28"/>
+          <w:szCs w:val="28"/>
+        </w:rPr>
+        <w:t xml:space="preserve"> / </w:t>
+      </w:r>
+      <w:proofErr w:type="spellStart"/>
+      <w:r>
+        <w:rPr>
+          <w:rFonts w:ascii="Arial" w:hAnsi="Arial" w:cs="Arial"/>
+          <w:b/>
+          <w:sz w:val="28"/>
+          <w:szCs w:val="28"/>
+        </w:rPr>
+        <w:t>ALRobotPosture</w:t>
+      </w:r>
+      <w:proofErr w:type="spellEnd"/>
+      <w:r>
+        <w:rPr>
+          <w:rFonts w:ascii="Arial" w:hAnsi="Arial" w:cs="Arial"/>
+          <w:b/>
+          <w:sz w:val="28"/>
+          <w:szCs w:val="28"/>
+        </w:rPr>
+        <w:t>:</w:t>
+      </w:r>
+    </w:p>
+    <w:p>
+      <w:pPr>
+        <w:pStyle w:val="ListParagraph"/>
         <w:numPr>
           <w:ilvl w:val="0"/>
           <w:numId w:val="3"/>
@@ -386,7 +437,7 @@
     </w:p>
     <w:p>
       <w:pPr>
-        <w:pStyle w:val="Listenabsatz"/>
+        <w:pStyle w:val="ListParagraph"/>
         <w:numPr>
           <w:ilvl w:val="0"/>
           <w:numId w:val="1"/>
@@ -407,19 +458,30 @@
         </w:rPr>
         <w:t xml:space="preserve">         </w:t>
       </w:r>
-      <w:r>
-        <w:rPr>
-          <w:rFonts w:ascii="Arial" w:hAnsi="Arial" w:cs="Arial"/>
-          <w:b/>
-          <w:sz w:val="28"/>
-          <w:szCs w:val="28"/>
-        </w:rPr>
-        <w:t>ALMotion (Bewegung):</w:t>
-      </w:r>
-    </w:p>
-    <w:p>
-      <w:pPr>
-        <w:pStyle w:val="Listenabsatz"/>
+      <w:proofErr w:type="spellStart"/>
+      <w:r>
+        <w:rPr>
+          <w:rFonts w:ascii="Arial" w:hAnsi="Arial" w:cs="Arial"/>
+          <w:b/>
+          <w:sz w:val="28"/>
+          <w:szCs w:val="28"/>
+        </w:rPr>
+        <w:t>ALMotion</w:t>
+      </w:r>
+      <w:proofErr w:type="spellEnd"/>
+      <w:r>
+        <w:rPr>
+          <w:rFonts w:ascii="Arial" w:hAnsi="Arial" w:cs="Arial"/>
+          <w:b/>
+          <w:sz w:val="28"/>
+          <w:szCs w:val="28"/>
+        </w:rPr>
+        <w:t xml:space="preserve"> (Bewegung):</w:t>
+      </w:r>
+    </w:p>
+    <w:p>
+      <w:pPr>
+        <w:pStyle w:val="ListParagraph"/>
         <w:numPr>
           <w:ilvl w:val="0"/>
           <w:numId w:val="3"/>
@@ -441,7 +503,7 @@
     </w:p>
     <w:p>
       <w:pPr>
-        <w:pStyle w:val="Listenabsatz"/>
+        <w:pStyle w:val="ListParagraph"/>
         <w:numPr>
           <w:ilvl w:val="0"/>
           <w:numId w:val="3"/>
@@ -475,7 +537,7 @@
     </w:p>
     <w:p>
       <w:pPr>
-        <w:pStyle w:val="Listenabsatz"/>
+        <w:pStyle w:val="ListParagraph"/>
         <w:numPr>
           <w:ilvl w:val="0"/>
           <w:numId w:val="1"/>
@@ -496,37 +558,76 @@
         </w:rPr>
         <w:t xml:space="preserve">         </w:t>
       </w:r>
-      <w:r>
-        <w:rPr>
-          <w:rFonts w:ascii="Arial" w:hAnsi="Arial" w:cs="Arial"/>
-          <w:b/>
-          <w:sz w:val="28"/>
-          <w:szCs w:val="28"/>
-        </w:rPr>
-        <w:t>ALMotion (Kopf):</w:t>
-      </w:r>
-    </w:p>
-    <w:p>
-      <w:pPr>
-        <w:pStyle w:val="Listenabsatz"/>
-        <w:numPr>
-          <w:ilvl w:val="0"/>
-          <w:numId w:val="3"/>
-        </w:numPr>
-        <w:rPr>
-          <w:rFonts w:ascii="Arial" w:hAnsi="Arial" w:cs="Arial"/>
-        </w:rPr>
-      </w:pPr>
-      <w:r>
-        <w:rPr>
-          <w:rFonts w:ascii="Arial" w:hAnsi="Arial" w:cs="Arial"/>
-        </w:rPr>
-        <w:t>Im Tab „Moves“ kann mit den vier Buttons rechts unter der Überschrift „Move head“ der Kopf des NAOs in alle Richtungen bewegt werden</w:t>
-      </w:r>
-    </w:p>
-    <w:p>
-      <w:pPr>
-        <w:pStyle w:val="Listenabsatz"/>
+      <w:proofErr w:type="spellStart"/>
+      <w:r>
+        <w:rPr>
+          <w:rFonts w:ascii="Arial" w:hAnsi="Arial" w:cs="Arial"/>
+          <w:b/>
+          <w:sz w:val="28"/>
+          <w:szCs w:val="28"/>
+        </w:rPr>
+        <w:t>ALMotion</w:t>
+      </w:r>
+      <w:proofErr w:type="spellEnd"/>
+      <w:r>
+        <w:rPr>
+          <w:rFonts w:ascii="Arial" w:hAnsi="Arial" w:cs="Arial"/>
+          <w:b/>
+          <w:sz w:val="28"/>
+          <w:szCs w:val="28"/>
+        </w:rPr>
+        <w:t xml:space="preserve"> (Kopf):</w:t>
+      </w:r>
+    </w:p>
+    <w:p>
+      <w:pPr>
+        <w:pStyle w:val="ListParagraph"/>
+        <w:numPr>
+          <w:ilvl w:val="0"/>
+          <w:numId w:val="3"/>
+        </w:numPr>
+        <w:rPr>
+          <w:rFonts w:ascii="Arial" w:hAnsi="Arial" w:cs="Arial"/>
+        </w:rPr>
+      </w:pPr>
+      <w:r>
+        <w:rPr>
+          <w:rFonts w:ascii="Arial" w:hAnsi="Arial" w:cs="Arial"/>
+        </w:rPr>
+        <w:t>Im Tab „</w:t>
+      </w:r>
+      <w:proofErr w:type="spellStart"/>
+      <w:r>
+        <w:rPr>
+          <w:rFonts w:ascii="Arial" w:hAnsi="Arial" w:cs="Arial"/>
+        </w:rPr>
+        <w:t>Moves</w:t>
+      </w:r>
+      <w:proofErr w:type="spellEnd"/>
+      <w:r>
+        <w:rPr>
+          <w:rFonts w:ascii="Arial" w:hAnsi="Arial" w:cs="Arial"/>
+        </w:rPr>
+        <w:t xml:space="preserve">“ kann mit den vier Buttons rechts unter der Überschrift „Move </w:t>
+      </w:r>
+      <w:proofErr w:type="spellStart"/>
+      <w:r>
+        <w:rPr>
+          <w:rFonts w:ascii="Arial" w:hAnsi="Arial" w:cs="Arial"/>
+        </w:rPr>
+        <w:t>head</w:t>
+      </w:r>
+      <w:proofErr w:type="spellEnd"/>
+      <w:r>
+        <w:rPr>
+          <w:rFonts w:ascii="Arial" w:hAnsi="Arial" w:cs="Arial"/>
+        </w:rPr>
+        <w:t>“ der Kopf des NAOs in alle Richtungen bewegt werden</w:t>
+      </w:r>
+    </w:p>
+    <w:p>
+      <w:pPr>
+        <w:pStyle w:val="ListParagraph"/>
         <w:numPr>
           <w:ilvl w:val="0"/>
           <w:numId w:val="3"/>
@@ -544,20 +645,28 @@
     </w:p>
     <w:p>
       <w:pPr>
-        <w:pStyle w:val="Listenabsatz"/>
-        <w:numPr>
-          <w:ilvl w:val="0"/>
-          <w:numId w:val="3"/>
-        </w:numPr>
-        <w:rPr>
-          <w:rFonts w:ascii="Arial" w:hAnsi="Arial" w:cs="Arial"/>
-        </w:rPr>
-      </w:pPr>
-      <w:r>
-        <w:rPr>
-          <w:rFonts w:ascii="Arial" w:hAnsi="Arial" w:cs="Arial"/>
-        </w:rPr>
-        <w:t>Veritkal bewegt er sich dabei pro Klick um eine Fünftel Drehung</w:t>
+        <w:pStyle w:val="ListParagraph"/>
+        <w:numPr>
+          <w:ilvl w:val="0"/>
+          <w:numId w:val="3"/>
+        </w:numPr>
+        <w:rPr>
+          <w:rFonts w:ascii="Arial" w:hAnsi="Arial" w:cs="Arial"/>
+        </w:rPr>
+      </w:pPr>
+      <w:proofErr w:type="spellStart"/>
+      <w:r>
+        <w:rPr>
+          <w:rFonts w:ascii="Arial" w:hAnsi="Arial" w:cs="Arial"/>
+        </w:rPr>
+        <w:t>Veritkal</w:t>
+      </w:r>
+      <w:proofErr w:type="spellEnd"/>
+      <w:r>
+        <w:rPr>
+          <w:rFonts w:ascii="Arial" w:hAnsi="Arial" w:cs="Arial"/>
+        </w:rPr>
+        <w:t xml:space="preserve"> bewegt er sich dabei pro Klick um eine Fünftel Drehung</w:t>
       </w:r>
     </w:p>
     <w:p>
@@ -570,7 +679,7 @@
     </w:p>
     <w:p>
       <w:pPr>
-        <w:pStyle w:val="Listenabsatz"/>
+        <w:pStyle w:val="ListParagraph"/>
         <w:numPr>
           <w:ilvl w:val="0"/>
           <w:numId w:val="1"/>
@@ -591,40 +700,257 @@
         </w:rPr>
         <w:t xml:space="preserve">         </w:t>
       </w:r>
-      <w:r>
-        <w:rPr>
-          <w:rFonts w:ascii="Arial" w:hAnsi="Arial" w:cs="Arial"/>
-          <w:b/>
-          <w:sz w:val="28"/>
-          <w:szCs w:val="28"/>
-        </w:rPr>
-        <w:t>ALTextToSpeech:</w:t>
-      </w:r>
-    </w:p>
-    <w:p>
-      <w:pPr>
-        <w:pStyle w:val="Listenabsatz"/>
-        <w:numPr>
-          <w:ilvl w:val="0"/>
-          <w:numId w:val="3"/>
-        </w:numPr>
-        <w:rPr>
-          <w:rFonts w:ascii="Arial" w:hAnsi="Arial" w:cs="Arial"/>
-          <w:sz w:val="24"/>
-          <w:szCs w:val="24"/>
-        </w:rPr>
-      </w:pPr>
-      <w:r>
-        <w:rPr>
-          <w:rFonts w:ascii="Arial" w:hAnsi="Arial" w:cs="Arial"/>
-          <w:sz w:val="24"/>
-          <w:szCs w:val="24"/>
-        </w:rPr>
+      <w:proofErr w:type="spellStart"/>
+      <w:r>
+        <w:rPr>
+          <w:rFonts w:ascii="Arial" w:hAnsi="Arial" w:cs="Arial"/>
+          <w:b/>
+          <w:sz w:val="28"/>
+          <w:szCs w:val="28"/>
+        </w:rPr>
+        <w:t>ALTextToSpeech</w:t>
+      </w:r>
+      <w:proofErr w:type="spellEnd"/>
+      <w:r>
+        <w:rPr>
+          <w:rFonts w:ascii="Arial" w:hAnsi="Arial" w:cs="Arial"/>
+          <w:b/>
+          <w:sz w:val="28"/>
+          <w:szCs w:val="28"/>
+        </w:rPr>
+        <w:t>:</w:t>
+      </w:r>
+    </w:p>
+    <w:p>
+      <w:pPr>
+        <w:pStyle w:val="ListParagraph"/>
+        <w:numPr>
+          <w:ilvl w:val="0"/>
+          <w:numId w:val="3"/>
+        </w:numPr>
+        <w:rPr>
+          <w:rFonts w:ascii="Arial" w:hAnsi="Arial" w:cs="Arial"/>
+          <w:sz w:val="24"/>
+          <w:szCs w:val="24"/>
+        </w:rPr>
+      </w:pPr>
+      <w:r>
+        <w:rPr>
+          <w:rFonts w:ascii="Arial" w:hAnsi="Arial" w:cs="Arial"/>
+        </w:rPr>
+        <w:t>Im Tab „Speech“ kann in dem Textfeld „</w:t>
+      </w:r>
+      <w:proofErr w:type="spellStart"/>
+      <w:r>
+        <w:rPr>
+          <w:rFonts w:ascii="Arial" w:hAnsi="Arial" w:cs="Arial"/>
+        </w:rPr>
+        <w:t>What</w:t>
+      </w:r>
+      <w:proofErr w:type="spellEnd"/>
+      <w:r>
+        <w:rPr>
+          <w:rFonts w:ascii="Arial" w:hAnsi="Arial" w:cs="Arial"/>
+        </w:rPr>
+        <w:t xml:space="preserve"> </w:t>
+      </w:r>
+      <w:proofErr w:type="spellStart"/>
+      <w:r>
+        <w:rPr>
+          <w:rFonts w:ascii="Arial" w:hAnsi="Arial" w:cs="Arial"/>
+        </w:rPr>
+        <w:t>shall</w:t>
+      </w:r>
+      <w:proofErr w:type="spellEnd"/>
+      <w:r>
+        <w:rPr>
+          <w:rFonts w:ascii="Arial" w:hAnsi="Arial" w:cs="Arial"/>
+        </w:rPr>
+        <w:t xml:space="preserve"> NAO </w:t>
+      </w:r>
+      <w:proofErr w:type="spellStart"/>
+      <w:r>
+        <w:rPr>
+          <w:rFonts w:ascii="Arial" w:hAnsi="Arial" w:cs="Arial"/>
+        </w:rPr>
+        <w:t>say</w:t>
+      </w:r>
+      <w:proofErr w:type="spellEnd"/>
+      <w:r>
+        <w:rPr>
+          <w:rFonts w:ascii="Arial" w:hAnsi="Arial" w:cs="Arial"/>
+        </w:rPr>
+        <w:t xml:space="preserve">?“ ein Text eingegeben werden, den der NAO </w:t>
+      </w:r>
+      <w:proofErr w:type="gramStart"/>
+      <w:r>
+        <w:rPr>
+          <w:rFonts w:ascii="Arial" w:hAnsi="Arial" w:cs="Arial"/>
+        </w:rPr>
+        <w:t>aufsagt</w:t>
+      </w:r>
+      <w:proofErr w:type="gramEnd"/>
+      <w:r>
+        <w:rPr>
+          <w:rFonts w:ascii="Arial" w:hAnsi="Arial" w:cs="Arial"/>
+        </w:rPr>
+        <w:t xml:space="preserve"> wenn man auf den Button „Say“ drückt.</w:t>
+      </w:r>
+    </w:p>
+    <w:p>
+      <w:pPr>
+        <w:pStyle w:val="ListParagraph"/>
+        <w:numPr>
+          <w:ilvl w:val="0"/>
+          <w:numId w:val="3"/>
+        </w:numPr>
+        <w:rPr>
+          <w:rFonts w:ascii="Arial" w:hAnsi="Arial" w:cs="Arial"/>
+          <w:sz w:val="24"/>
+          <w:szCs w:val="24"/>
+        </w:rPr>
+      </w:pPr>
+      <w:r>
+        <w:rPr>
+          <w:rFonts w:ascii="Arial" w:hAnsi="Arial" w:cs="Arial"/>
+          <w:sz w:val="24"/>
+          <w:szCs w:val="24"/>
+        </w:rPr>
+        <w:t>Die Sprache in der der Text gesprochen wird kann über die beiden Radio Buttons „English“ und „Deutsch“ bestimmt werden.</w:t>
+      </w:r>
+    </w:p>
+    <w:p>
+      <w:pPr>
+        <w:pStyle w:val="ListParagraph"/>
+        <w:numPr>
+          <w:ilvl w:val="0"/>
+          <w:numId w:val="3"/>
+        </w:numPr>
+        <w:rPr>
+          <w:rFonts w:ascii="Arial" w:hAnsi="Arial" w:cs="Arial"/>
+          <w:sz w:val="24"/>
+          <w:szCs w:val="24"/>
+        </w:rPr>
+      </w:pPr>
+      <w:r>
+        <w:rPr>
+          <w:rFonts w:ascii="Arial" w:hAnsi="Arial" w:cs="Arial"/>
+          <w:sz w:val="24"/>
+          <w:szCs w:val="24"/>
+        </w:rPr>
+        <w:t>Die Lautstärke, die Geschwindigkeit und die Höhe des Gesprochenen können über den jeweiligen Schieberegler bestimmt werde.</w:t>
+      </w:r>
+    </w:p>
+    <w:p>
+      <w:pPr>
+        <w:rPr>
+          <w:rFonts w:ascii="Arial" w:hAnsi="Arial" w:cs="Arial"/>
+          <w:sz w:val="24"/>
+          <w:szCs w:val="24"/>
+        </w:rPr>
+      </w:pPr>
+      <w:r>
+        <w:rPr>
+          <w:rFonts w:ascii="Arial" w:hAnsi="Arial" w:cs="Arial"/>
+          <w:sz w:val="24"/>
+          <w:szCs w:val="24"/>
+        </w:rPr>
+        <w:t xml:space="preserve"> </w:t>
+      </w:r>
+    </w:p>
+    <w:p>
+      <w:pPr>
+        <w:pStyle w:val="ListParagraph"/>
+        <w:numPr>
+          <w:ilvl w:val="0"/>
+          <w:numId w:val="1"/>
+        </w:numPr>
+        <w:rPr>
+          <w:rFonts w:ascii="Arial" w:hAnsi="Arial" w:cs="Arial"/>
+          <w:b/>
+          <w:sz w:val="28"/>
+          <w:szCs w:val="28"/>
+        </w:rPr>
+      </w:pPr>
+      <w:r>
+        <w:rPr>
+          <w:rFonts w:ascii="Arial" w:hAnsi="Arial" w:cs="Arial"/>
+          <w:b/>
+          <w:sz w:val="28"/>
+          <w:szCs w:val="28"/>
+        </w:rPr>
+        <w:t xml:space="preserve">         </w:t>
+      </w:r>
+      <w:proofErr w:type="spellStart"/>
+      <w:r>
+        <w:rPr>
+          <w:rFonts w:ascii="Arial" w:hAnsi="Arial" w:cs="Arial"/>
+          <w:b/>
+          <w:sz w:val="28"/>
+          <w:szCs w:val="28"/>
+        </w:rPr>
+        <w:t>ALLeds</w:t>
+      </w:r>
+      <w:proofErr w:type="spellEnd"/>
+      <w:r>
+        <w:rPr>
+          <w:rFonts w:ascii="Arial" w:hAnsi="Arial" w:cs="Arial"/>
+          <w:b/>
+          <w:sz w:val="28"/>
+          <w:szCs w:val="28"/>
+        </w:rPr>
+        <w:t>:</w:t>
+      </w:r>
+    </w:p>
+    <w:p>
+      <w:pPr>
+        <w:pStyle w:val="ListParagraph"/>
+        <w:numPr>
+          <w:ilvl w:val="0"/>
+          <w:numId w:val="3"/>
+        </w:numPr>
+        <w:rPr>
+          <w:rFonts w:ascii="Arial" w:hAnsi="Arial" w:cs="Arial"/>
+          <w:sz w:val="24"/>
+          <w:szCs w:val="24"/>
+        </w:rPr>
+      </w:pPr>
+      <w:r>
+        <w:rPr>
+          <w:rFonts w:ascii="Arial" w:hAnsi="Arial" w:cs="Arial"/>
+          <w:sz w:val="24"/>
+          <w:szCs w:val="24"/>
+        </w:rPr>
+        <w:lastRenderedPageBreak/>
         <w:t>TODO</w:t>
       </w:r>
     </w:p>
     <w:p>
       <w:pPr>
+        <w:pStyle w:val="ListParagraph"/>
+        <w:numPr>
+          <w:ilvl w:val="0"/>
+          <w:numId w:val="3"/>
+        </w:numPr>
+        <w:rPr>
+          <w:rFonts w:ascii="Arial" w:hAnsi="Arial" w:cs="Arial"/>
+          <w:b/>
+          <w:sz w:val="24"/>
+          <w:szCs w:val="24"/>
+        </w:rPr>
+      </w:pPr>
+      <w:r>
+        <w:rPr>
+          <w:rFonts w:ascii="Arial" w:hAnsi="Arial" w:cs="Arial"/>
+          <w:b/>
+          <w:sz w:val="24"/>
+          <w:szCs w:val="24"/>
+        </w:rPr>
+        <w:t>Erweiterungen unter NICE-TO-HAVE</w:t>
+      </w:r>
+    </w:p>
+    <w:p>
+      <w:pPr>
         <w:ind w:left="708"/>
         <w:rPr>
           <w:rFonts w:ascii="Arial" w:hAnsi="Arial" w:cs="Arial"/>
@@ -635,7 +961,7 @@
     </w:p>
     <w:p>
       <w:pPr>
-        <w:pStyle w:val="Listenabsatz"/>
+        <w:pStyle w:val="ListParagraph"/>
         <w:numPr>
           <w:ilvl w:val="0"/>
           <w:numId w:val="1"/>
@@ -656,41 +982,52 @@
         </w:rPr>
         <w:t xml:space="preserve">         </w:t>
       </w:r>
-      <w:r>
-        <w:rPr>
-          <w:rFonts w:ascii="Arial" w:hAnsi="Arial" w:cs="Arial"/>
-          <w:b/>
-          <w:sz w:val="28"/>
-          <w:szCs w:val="28"/>
-        </w:rPr>
-        <w:t>ALLeds:</w:t>
-      </w:r>
-    </w:p>
-    <w:p>
-      <w:pPr>
-        <w:pStyle w:val="Listenabsatz"/>
-        <w:numPr>
-          <w:ilvl w:val="0"/>
-          <w:numId w:val="3"/>
-        </w:numPr>
-        <w:rPr>
-          <w:rFonts w:ascii="Arial" w:hAnsi="Arial" w:cs="Arial"/>
-          <w:sz w:val="24"/>
-          <w:szCs w:val="24"/>
-        </w:rPr>
-      </w:pPr>
-      <w:r>
-        <w:rPr>
-          <w:rFonts w:ascii="Arial" w:hAnsi="Arial" w:cs="Arial"/>
-          <w:sz w:val="24"/>
-          <w:szCs w:val="24"/>
-        </w:rPr>
-        <w:t>TODO</w:t>
-      </w:r>
-    </w:p>
-    <w:p>
-      <w:pPr>
-        <w:pStyle w:val="Listenabsatz"/>
+      <w:proofErr w:type="spellStart"/>
+      <w:r>
+        <w:rPr>
+          <w:rFonts w:ascii="Arial" w:hAnsi="Arial" w:cs="Arial"/>
+          <w:b/>
+          <w:sz w:val="28"/>
+          <w:szCs w:val="28"/>
+        </w:rPr>
+        <w:t>ALBattery</w:t>
+      </w:r>
+      <w:proofErr w:type="spellEnd"/>
+      <w:r>
+        <w:rPr>
+          <w:rFonts w:ascii="Arial" w:hAnsi="Arial" w:cs="Arial"/>
+          <w:b/>
+          <w:sz w:val="28"/>
+          <w:szCs w:val="28"/>
+        </w:rPr>
+        <w:t>:</w:t>
+      </w:r>
+    </w:p>
+    <w:p>
+      <w:pPr>
+        <w:pStyle w:val="ListParagraph"/>
+        <w:numPr>
+          <w:ilvl w:val="0"/>
+          <w:numId w:val="3"/>
+        </w:numPr>
+        <w:rPr>
+          <w:rFonts w:ascii="Arial" w:hAnsi="Arial" w:cs="Arial"/>
+          <w:sz w:val="24"/>
+          <w:szCs w:val="24"/>
+        </w:rPr>
+      </w:pPr>
+      <w:r>
+        <w:rPr>
+          <w:rFonts w:ascii="Arial" w:hAnsi="Arial" w:cs="Arial"/>
+          <w:sz w:val="24"/>
+          <w:szCs w:val="24"/>
+        </w:rPr>
+        <w:t>Der aktuelle Akkuladestand des NAOs wird auf jedem Tab außer „Connection“ rechts oben im Eck visualisiert</w:t>
+      </w:r>
+    </w:p>
+    <w:p>
+      <w:pPr>
+        <w:pStyle w:val="ListParagraph"/>
         <w:numPr>
           <w:ilvl w:val="0"/>
           <w:numId w:val="3"/>
@@ -724,7 +1061,7 @@
     </w:p>
     <w:p>
       <w:pPr>
-        <w:pStyle w:val="Listenabsatz"/>
+        <w:pStyle w:val="ListParagraph"/>
         <w:numPr>
           <w:ilvl w:val="0"/>
           <w:numId w:val="1"/>
@@ -745,61 +1082,548 @@
         </w:rPr>
         <w:t xml:space="preserve">         </w:t>
       </w:r>
-      <w:r>
-        <w:rPr>
-          <w:rFonts w:ascii="Arial" w:hAnsi="Arial" w:cs="Arial"/>
-          <w:b/>
-          <w:sz w:val="28"/>
-          <w:szCs w:val="28"/>
-        </w:rPr>
-        <w:t>ALBattery:</w:t>
-      </w:r>
-    </w:p>
-    <w:p>
-      <w:pPr>
-        <w:pStyle w:val="Listenabsatz"/>
-        <w:numPr>
-          <w:ilvl w:val="0"/>
-          <w:numId w:val="3"/>
-        </w:numPr>
-        <w:rPr>
-          <w:rFonts w:ascii="Arial" w:hAnsi="Arial" w:cs="Arial"/>
-          <w:sz w:val="24"/>
-          <w:szCs w:val="24"/>
-        </w:rPr>
-      </w:pPr>
-      <w:r>
-        <w:rPr>
-          <w:rFonts w:ascii="Arial" w:hAnsi="Arial" w:cs="Arial"/>
-          <w:sz w:val="24"/>
-          <w:szCs w:val="24"/>
+      <w:proofErr w:type="spellStart"/>
+      <w:r>
+        <w:rPr>
+          <w:rFonts w:ascii="Arial" w:hAnsi="Arial" w:cs="Arial"/>
+          <w:b/>
+          <w:sz w:val="28"/>
+          <w:szCs w:val="28"/>
+        </w:rPr>
+        <w:t>ALTemperature</w:t>
+      </w:r>
+      <w:proofErr w:type="spellEnd"/>
+      <w:r>
+        <w:rPr>
+          <w:rFonts w:ascii="Arial" w:hAnsi="Arial" w:cs="Arial"/>
+          <w:b/>
+          <w:sz w:val="28"/>
+          <w:szCs w:val="28"/>
+        </w:rPr>
+        <w:t>:</w:t>
+      </w:r>
+    </w:p>
+    <w:p>
+      <w:pPr>
+        <w:pStyle w:val="ListParagraph"/>
+        <w:numPr>
+          <w:ilvl w:val="0"/>
+          <w:numId w:val="3"/>
+        </w:numPr>
+        <w:rPr>
+          <w:rFonts w:ascii="Arial" w:hAnsi="Arial" w:cs="Arial"/>
+          <w:sz w:val="24"/>
+          <w:szCs w:val="24"/>
+        </w:rPr>
+      </w:pPr>
+      <w:r>
+        <w:rPr>
+          <w:rFonts w:ascii="Arial" w:hAnsi="Arial" w:cs="Arial"/>
+          <w:sz w:val="24"/>
+          <w:szCs w:val="24"/>
+        </w:rPr>
+        <w:t>Leider liefern die NAOs nur sporadisch ihre Temperatur, obwohl sie angeblich warm/heiß sind. Gefühlt am häufigsten gab der rote seine Temperatur bekannt.</w:t>
+      </w:r>
+    </w:p>
+    <w:p>
+      <w:pPr>
+        <w:pStyle w:val="ListParagraph"/>
+        <w:numPr>
+          <w:ilvl w:val="0"/>
+          <w:numId w:val="3"/>
+        </w:numPr>
+        <w:rPr>
+          <w:rFonts w:ascii="Arial" w:hAnsi="Arial" w:cs="Arial"/>
+          <w:sz w:val="24"/>
+          <w:szCs w:val="24"/>
+        </w:rPr>
+      </w:pPr>
+      <w:r>
+        <w:rPr>
+          <w:rFonts w:ascii="Arial" w:hAnsi="Arial" w:cs="Arial"/>
+          <w:sz w:val="24"/>
+          <w:szCs w:val="24"/>
+        </w:rPr>
+        <w:t>Die aktuellen Temperaturen der „</w:t>
+      </w:r>
+      <w:proofErr w:type="spellStart"/>
+      <w:r>
+        <w:rPr>
+          <w:rFonts w:ascii="Arial" w:hAnsi="Arial" w:cs="Arial"/>
+          <w:sz w:val="24"/>
+          <w:szCs w:val="24"/>
+        </w:rPr>
+        <w:t>chains</w:t>
+      </w:r>
+      <w:proofErr w:type="spellEnd"/>
+      <w:r>
+        <w:rPr>
+          <w:rFonts w:ascii="Arial" w:hAnsi="Arial" w:cs="Arial"/>
+          <w:sz w:val="24"/>
+          <w:szCs w:val="24"/>
+        </w:rPr>
+        <w:t>“/Extremitäten des NAO werden auf jedem Tab außer „Connection“ unten rechts im Eck visualisiert.</w:t>
+      </w:r>
+    </w:p>
+    <w:p>
+      <w:pPr>
+        <w:ind w:left="708"/>
+        <w:rPr>
+          <w:rFonts w:ascii="Arial" w:hAnsi="Arial" w:cs="Arial"/>
+          <w:sz w:val="24"/>
+          <w:szCs w:val="24"/>
+        </w:rPr>
+      </w:pPr>
+    </w:p>
+    <w:p>
+      <w:pPr>
+        <w:pStyle w:val="ListParagraph"/>
+        <w:numPr>
+          <w:ilvl w:val="0"/>
+          <w:numId w:val="1"/>
+        </w:numPr>
+        <w:rPr>
+          <w:rFonts w:ascii="Arial" w:hAnsi="Arial" w:cs="Arial"/>
+          <w:b/>
+          <w:sz w:val="28"/>
+          <w:szCs w:val="28"/>
+        </w:rPr>
+      </w:pPr>
+      <w:r>
+        <w:rPr>
+          <w:rFonts w:ascii="Arial" w:hAnsi="Arial" w:cs="Arial"/>
+          <w:b/>
+          <w:sz w:val="28"/>
+          <w:szCs w:val="28"/>
+        </w:rPr>
+        <w:t xml:space="preserve">         </w:t>
+      </w:r>
+      <w:proofErr w:type="spellStart"/>
+      <w:r>
+        <w:rPr>
+          <w:rFonts w:ascii="Arial" w:hAnsi="Arial" w:cs="Arial"/>
+          <w:b/>
+          <w:sz w:val="28"/>
+          <w:szCs w:val="28"/>
+        </w:rPr>
+        <w:t>ALAudioPlayer</w:t>
+      </w:r>
+      <w:proofErr w:type="spellEnd"/>
+      <w:r>
+        <w:rPr>
+          <w:rFonts w:ascii="Arial" w:hAnsi="Arial" w:cs="Arial"/>
+          <w:b/>
+          <w:sz w:val="28"/>
+          <w:szCs w:val="28"/>
+        </w:rPr>
+        <w:t>:</w:t>
+      </w:r>
+    </w:p>
+    <w:p>
+      <w:pPr>
+        <w:pStyle w:val="ListParagraph"/>
+        <w:numPr>
+          <w:ilvl w:val="0"/>
+          <w:numId w:val="3"/>
+        </w:numPr>
+        <w:rPr>
+          <w:rFonts w:ascii="Arial" w:hAnsi="Arial" w:cs="Arial"/>
+          <w:sz w:val="24"/>
+          <w:szCs w:val="24"/>
+        </w:rPr>
+      </w:pPr>
+      <w:r>
+        <w:rPr>
+          <w:rFonts w:ascii="Arial" w:hAnsi="Arial" w:cs="Arial"/>
+          <w:sz w:val="24"/>
+          <w:szCs w:val="24"/>
+        </w:rPr>
+        <w:t>In der Dropdown-Liste „Audio“ kann ein Sound aus dem</w:t>
+      </w:r>
+      <w:r>
+        <w:rPr>
+          <w:rFonts w:ascii="Arial" w:hAnsi="Arial" w:cs="Arial"/>
+          <w:sz w:val="24"/>
+          <w:szCs w:val="24"/>
+        </w:rPr>
+        <w:t xml:space="preserve"> auf dem NAO installierten Sound-</w:t>
+      </w:r>
+      <w:r>
+        <w:rPr>
+          <w:rFonts w:ascii="Arial" w:hAnsi="Arial" w:cs="Arial"/>
+          <w:sz w:val="24"/>
+          <w:szCs w:val="24"/>
+        </w:rPr>
+        <w:t xml:space="preserve">Pakets </w:t>
+      </w:r>
+      <w:r>
+        <w:rPr>
+          <w:rFonts w:ascii="Arial" w:hAnsi="Arial" w:cs="Arial"/>
+          <w:sz w:val="24"/>
+          <w:szCs w:val="24"/>
+        </w:rPr>
+        <w:t>ausgewählt werden und anschließ</w:t>
+      </w:r>
+      <w:r>
+        <w:rPr>
+          <w:rFonts w:ascii="Arial" w:hAnsi="Arial" w:cs="Arial"/>
+          <w:sz w:val="24"/>
+          <w:szCs w:val="24"/>
+        </w:rPr>
+        <w:t>end</w:t>
+      </w:r>
+      <w:r>
+        <w:rPr>
+          <w:rFonts w:ascii="Arial" w:hAnsi="Arial" w:cs="Arial"/>
+          <w:sz w:val="24"/>
+          <w:szCs w:val="24"/>
+        </w:rPr>
+        <w:t xml:space="preserve"> kann dieser Sound durch drücken des „Play“-Buttons abgespielt werde.</w:t>
+      </w:r>
+    </w:p>
+    <w:p>
+      <w:pPr>
+        <w:pStyle w:val="ListParagraph"/>
+        <w:numPr>
+          <w:ilvl w:val="0"/>
+          <w:numId w:val="3"/>
+        </w:numPr>
+        <w:rPr>
+          <w:rFonts w:ascii="Arial" w:hAnsi="Arial" w:cs="Arial"/>
+          <w:sz w:val="24"/>
+          <w:szCs w:val="24"/>
+        </w:rPr>
+      </w:pPr>
+      <w:r>
+        <w:rPr>
+          <w:rFonts w:ascii="Arial" w:hAnsi="Arial" w:cs="Arial"/>
+          <w:sz w:val="24"/>
+          <w:szCs w:val="24"/>
+        </w:rPr>
+        <w:t>Ist auf dem NAO kein Sound-Paket installiert, sind Liste und Button ausgegraut.</w:t>
+      </w:r>
+    </w:p>
+    <w:p>
+      <w:pPr>
+        <w:ind w:left="708"/>
+        <w:rPr>
+          <w:rFonts w:ascii="Arial" w:hAnsi="Arial" w:cs="Arial"/>
+          <w:sz w:val="24"/>
+          <w:szCs w:val="24"/>
+        </w:rPr>
+      </w:pPr>
+    </w:p>
+    <w:p>
+      <w:pPr>
+        <w:pStyle w:val="ListParagraph"/>
+        <w:numPr>
+          <w:ilvl w:val="0"/>
+          <w:numId w:val="1"/>
+        </w:numPr>
+        <w:rPr>
+          <w:rFonts w:ascii="Arial" w:hAnsi="Arial" w:cs="Arial"/>
+          <w:b/>
+          <w:sz w:val="28"/>
+          <w:szCs w:val="28"/>
+        </w:rPr>
+      </w:pPr>
+      <w:proofErr w:type="spellStart"/>
+      <w:r>
+        <w:rPr>
+          <w:rFonts w:ascii="Arial" w:hAnsi="Arial" w:cs="Arial"/>
+          <w:b/>
+          <w:sz w:val="28"/>
+          <w:szCs w:val="28"/>
+        </w:rPr>
+        <w:t>AlTouch</w:t>
+      </w:r>
+      <w:proofErr w:type="spellEnd"/>
+      <w:r>
+        <w:rPr>
+          <w:rFonts w:ascii="Arial" w:hAnsi="Arial" w:cs="Arial"/>
+          <w:b/>
+          <w:sz w:val="28"/>
+          <w:szCs w:val="28"/>
+        </w:rPr>
+        <w:t>:</w:t>
+      </w:r>
+    </w:p>
+    <w:p>
+      <w:pPr>
+        <w:pStyle w:val="ListParagraph"/>
+        <w:numPr>
+          <w:ilvl w:val="0"/>
+          <w:numId w:val="3"/>
+        </w:numPr>
+        <w:rPr>
+          <w:rFonts w:ascii="Arial" w:hAnsi="Arial" w:cs="Arial"/>
+          <w:sz w:val="24"/>
+          <w:szCs w:val="24"/>
+        </w:rPr>
+      </w:pPr>
+      <w:r>
+        <w:rPr>
+          <w:rFonts w:ascii="Arial" w:hAnsi="Arial" w:cs="Arial"/>
+          <w:sz w:val="24"/>
+          <w:szCs w:val="24"/>
+        </w:rPr>
+        <w:t>Im Tab „Speech“ lässt sich die aktuelle Sprachkonfiguration (Text, Sprache, Speed, Pitch) mit den drei Buttons in der oberen Mitte zu einem Kopf-Sensor („</w:t>
+      </w:r>
+      <w:proofErr w:type="spellStart"/>
+      <w:r>
+        <w:rPr>
+          <w:rFonts w:ascii="Arial" w:hAnsi="Arial" w:cs="Arial"/>
+          <w:sz w:val="24"/>
+          <w:szCs w:val="24"/>
+        </w:rPr>
+        <w:t>Tactil</w:t>
+      </w:r>
+      <w:proofErr w:type="spellEnd"/>
+      <w:r>
+        <w:rPr>
+          <w:rFonts w:ascii="Arial" w:hAnsi="Arial" w:cs="Arial"/>
+          <w:sz w:val="24"/>
+          <w:szCs w:val="24"/>
+        </w:rPr>
+        <w:t>“) des NAO speichern.</w:t>
+      </w:r>
+    </w:p>
+    <w:p>
+      <w:pPr>
+        <w:pStyle w:val="ListParagraph"/>
+        <w:numPr>
+          <w:ilvl w:val="0"/>
+          <w:numId w:val="3"/>
+        </w:numPr>
+        <w:rPr>
+          <w:rFonts w:ascii="Arial" w:hAnsi="Arial" w:cs="Arial"/>
+          <w:sz w:val="24"/>
+          <w:szCs w:val="24"/>
+        </w:rPr>
+      </w:pPr>
+      <w:r>
+        <w:rPr>
+          <w:rFonts w:ascii="Arial" w:hAnsi="Arial" w:cs="Arial"/>
+          <w:sz w:val="24"/>
+          <w:szCs w:val="24"/>
+        </w:rPr>
+        <w:t>Da die Speicherung zur Laufzeit im Programm geschieht und nicht auf NAO-Seite, gilt die Zuordnung auch nach Trennen und Aufbau der Verbindung zu einem anderen NAO.</w:t>
+      </w:r>
+    </w:p>
+    <w:p>
+      <w:pPr>
+        <w:pStyle w:val="ListParagraph"/>
+        <w:numPr>
+          <w:ilvl w:val="0"/>
+          <w:numId w:val="3"/>
+        </w:numPr>
+        <w:rPr>
+          <w:rFonts w:ascii="Arial" w:hAnsi="Arial" w:cs="Arial"/>
+          <w:sz w:val="24"/>
+          <w:szCs w:val="24"/>
+        </w:rPr>
+      </w:pPr>
+      <w:r>
+        <w:rPr>
+          <w:rFonts w:ascii="Arial" w:hAnsi="Arial" w:cs="Arial"/>
+          <w:sz w:val="24"/>
+          <w:szCs w:val="24"/>
+        </w:rPr>
+        <w:t xml:space="preserve">Bei Berühren eines Kopf-Sensors mit Belegung sagt der NAO den gespeicherten Text gemäß der Konfiguration mit seiner </w:t>
+      </w:r>
+      <w:r>
+        <w:rPr>
+          <w:rFonts w:ascii="Arial" w:hAnsi="Arial" w:cs="Arial"/>
+          <w:b/>
+          <w:sz w:val="24"/>
+          <w:szCs w:val="24"/>
+        </w:rPr>
+        <w:t>aktuell</w:t>
+      </w:r>
+      <w:r>
+        <w:rPr>
+          <w:rFonts w:ascii="Arial" w:hAnsi="Arial" w:cs="Arial"/>
+          <w:sz w:val="24"/>
+          <w:szCs w:val="24"/>
+        </w:rPr>
+        <w:t xml:space="preserve"> eingestellten Lautstärke</w:t>
+      </w:r>
+      <w:r>
+        <w:rPr>
+          <w:rFonts w:ascii="Arial" w:hAnsi="Arial" w:cs="Arial"/>
+          <w:sz w:val="24"/>
+          <w:szCs w:val="24"/>
+        </w:rPr>
+        <w:t>. Das Berühren wird über ein Label neben den Buttons visualisiert.</w:t>
+      </w:r>
+    </w:p>
+    <w:p>
+      <w:pPr>
+        <w:rPr>
+          <w:rFonts w:ascii="Arial" w:hAnsi="Arial" w:cs="Arial"/>
+          <w:b/>
+          <w:sz w:val="28"/>
+          <w:szCs w:val="28"/>
+        </w:rPr>
+      </w:pPr>
+    </w:p>
+    <w:p>
+      <w:pPr>
+        <w:rPr>
+          <w:rFonts w:ascii="Arial" w:hAnsi="Arial" w:cs="Arial"/>
+          <w:b/>
+          <w:sz w:val="28"/>
+          <w:szCs w:val="28"/>
+        </w:rPr>
+      </w:pPr>
+    </w:p>
+    <w:p>
+      <w:pPr>
+        <w:rPr>
+          <w:rFonts w:ascii="Arial" w:hAnsi="Arial" w:cs="Arial"/>
+          <w:b/>
+          <w:sz w:val="28"/>
+          <w:szCs w:val="28"/>
+        </w:rPr>
+      </w:pPr>
+    </w:p>
+    <w:p>
+      <w:pPr>
+        <w:rPr>
+          <w:rFonts w:ascii="Arial" w:hAnsi="Arial" w:cs="Arial"/>
+          <w:b/>
+          <w:sz w:val="28"/>
+          <w:szCs w:val="28"/>
+        </w:rPr>
+      </w:pPr>
+    </w:p>
+    <w:p>
+      <w:pPr>
+        <w:rPr>
+          <w:rFonts w:ascii="Arial" w:hAnsi="Arial" w:cs="Arial"/>
+          <w:b/>
+          <w:sz w:val="28"/>
+          <w:szCs w:val="28"/>
+        </w:rPr>
+      </w:pPr>
+    </w:p>
+    <w:p>
+      <w:pPr>
+        <w:jc w:val="center"/>
+        <w:rPr>
+          <w:rFonts w:ascii="Arial" w:hAnsi="Arial" w:cs="Arial"/>
+          <w:b/>
+          <w:sz w:val="32"/>
+          <w:szCs w:val="32"/>
+          <w:u w:val="single"/>
+        </w:rPr>
+      </w:pPr>
+      <w:r>
+        <w:rPr>
+          <w:rFonts w:ascii="Arial" w:hAnsi="Arial" w:cs="Arial"/>
+          <w:b/>
+          <w:sz w:val="32"/>
+          <w:szCs w:val="32"/>
+          <w:u w:val="single"/>
         </w:rPr>
         <w:lastRenderedPageBreak/>
-        <w:t>Der aktuelle Akkuladestand des NAOs wird auf jedem Tab außer „Connection“ rechts oben im Eck visualisiert</w:t>
-      </w:r>
-    </w:p>
-    <w:p>
-      <w:pPr>
-        <w:pStyle w:val="Listenabsatz"/>
-        <w:numPr>
-          <w:ilvl w:val="0"/>
-          <w:numId w:val="3"/>
-        </w:numPr>
-        <w:rPr>
-          <w:rFonts w:ascii="Arial" w:hAnsi="Arial" w:cs="Arial"/>
-          <w:b/>
-          <w:sz w:val="24"/>
-          <w:szCs w:val="24"/>
-        </w:rPr>
-      </w:pPr>
-      <w:r>
-        <w:rPr>
-          <w:rFonts w:ascii="Arial" w:hAnsi="Arial" w:cs="Arial"/>
-          <w:b/>
-          <w:sz w:val="24"/>
-          <w:szCs w:val="24"/>
-        </w:rPr>
-        <w:t>Erweiterungen unter NICE-TO-HAVE</w:t>
+        <w:t>NICE-TO-HAVE</w:t>
+      </w:r>
+    </w:p>
+    <w:p>
+      <w:pPr>
+        <w:jc w:val="center"/>
+        <w:rPr>
+          <w:rFonts w:ascii="Arial" w:hAnsi="Arial" w:cs="Arial"/>
+          <w:b/>
+          <w:sz w:val="32"/>
+          <w:szCs w:val="32"/>
+          <w:u w:val="single"/>
+        </w:rPr>
+      </w:pPr>
+    </w:p>
+    <w:p>
+      <w:pPr>
+        <w:pStyle w:val="ListParagraph"/>
+        <w:numPr>
+          <w:ilvl w:val="0"/>
+          <w:numId w:val="4"/>
+        </w:numPr>
+        <w:rPr>
+          <w:rFonts w:ascii="Arial" w:hAnsi="Arial" w:cs="Arial"/>
+          <w:b/>
+          <w:sz w:val="28"/>
+          <w:szCs w:val="28"/>
+          <w:u w:val="single"/>
+        </w:rPr>
+      </w:pPr>
+      <w:r>
+        <w:rPr>
+          <w:rFonts w:ascii="Arial" w:hAnsi="Arial" w:cs="Arial"/>
+          <w:b/>
+          <w:sz w:val="28"/>
+          <w:szCs w:val="28"/>
+        </w:rPr>
+        <w:t xml:space="preserve">         </w:t>
+      </w:r>
+      <w:proofErr w:type="spellStart"/>
+      <w:r>
+        <w:rPr>
+          <w:rFonts w:ascii="Arial" w:hAnsi="Arial" w:cs="Arial"/>
+          <w:b/>
+          <w:sz w:val="28"/>
+          <w:szCs w:val="28"/>
+        </w:rPr>
+        <w:t>ALSpeechRecognition</w:t>
+      </w:r>
+      <w:proofErr w:type="spellEnd"/>
+      <w:r>
+        <w:rPr>
+          <w:rFonts w:ascii="Arial" w:hAnsi="Arial" w:cs="Arial"/>
+          <w:b/>
+          <w:sz w:val="28"/>
+          <w:szCs w:val="28"/>
+        </w:rPr>
+        <w:t>:</w:t>
+      </w:r>
+    </w:p>
+    <w:p>
+      <w:pPr>
+        <w:pStyle w:val="ListParagraph"/>
+        <w:numPr>
+          <w:ilvl w:val="0"/>
+          <w:numId w:val="3"/>
+        </w:numPr>
+        <w:rPr>
+          <w:rFonts w:ascii="Arial" w:hAnsi="Arial" w:cs="Arial"/>
+          <w:sz w:val="24"/>
+          <w:szCs w:val="24"/>
+          <w:u w:val="single"/>
+        </w:rPr>
+      </w:pPr>
+      <w:r>
+        <w:rPr>
+          <w:rFonts w:ascii="Arial" w:hAnsi="Arial" w:cs="Arial"/>
+          <w:sz w:val="24"/>
+          <w:szCs w:val="24"/>
+        </w:rPr>
+        <w:t>Durch drücken des „Listen“-Buttons beginnt der NAO auf gesprochene Wörter in der im Tab „Speech“ gewählten Sprache zu achten</w:t>
+      </w:r>
+      <w:r>
+        <w:rPr>
+          <w:rFonts w:ascii="Arial" w:hAnsi="Arial" w:cs="Arial"/>
+          <w:sz w:val="24"/>
+          <w:szCs w:val="24"/>
+        </w:rPr>
+        <w:t xml:space="preserve"> und bei einer Erkennung entsprechend zu reagieren.</w:t>
+      </w:r>
+      <w:r>
+        <w:rPr>
+          <w:rFonts w:ascii="Arial" w:hAnsi="Arial" w:cs="Arial"/>
+          <w:sz w:val="24"/>
+          <w:szCs w:val="24"/>
+        </w:rPr>
+        <w:t xml:space="preserve"> Drückt man den Button erneut wird die Spracherkennung beendet.</w:t>
       </w:r>
     </w:p>
     <w:p>
@@ -809,86 +1633,1035 @@
           <w:rFonts w:ascii="Arial" w:hAnsi="Arial" w:cs="Arial"/>
           <w:sz w:val="24"/>
           <w:szCs w:val="24"/>
-        </w:rPr>
-      </w:pPr>
-    </w:p>
-    <w:p>
-      <w:pPr>
-        <w:pStyle w:val="Listenabsatz"/>
-        <w:numPr>
-          <w:ilvl w:val="0"/>
-          <w:numId w:val="1"/>
-        </w:numPr>
-        <w:rPr>
-          <w:rFonts w:ascii="Arial" w:hAnsi="Arial" w:cs="Arial"/>
-          <w:b/>
-          <w:sz w:val="28"/>
-          <w:szCs w:val="28"/>
-        </w:rPr>
-      </w:pPr>
-      <w:r>
-        <w:rPr>
-          <w:rFonts w:ascii="Arial" w:hAnsi="Arial" w:cs="Arial"/>
-          <w:b/>
-          <w:sz w:val="28"/>
-          <w:szCs w:val="28"/>
-        </w:rPr>
-        <w:t xml:space="preserve">         </w:t>
-      </w:r>
-      <w:r>
-        <w:rPr>
-          <w:rFonts w:ascii="Arial" w:hAnsi="Arial" w:cs="Arial"/>
-          <w:b/>
-          <w:sz w:val="28"/>
-          <w:szCs w:val="28"/>
-        </w:rPr>
-        <w:t>ALTemperature:</w:t>
-      </w:r>
-    </w:p>
-    <w:p>
-      <w:pPr>
-        <w:pStyle w:val="Listenabsatz"/>
-        <w:numPr>
-          <w:ilvl w:val="0"/>
-          <w:numId w:val="3"/>
-        </w:numPr>
-        <w:rPr>
-          <w:rFonts w:ascii="Arial" w:hAnsi="Arial" w:cs="Arial"/>
-          <w:sz w:val="24"/>
-          <w:szCs w:val="24"/>
-        </w:rPr>
-      </w:pPr>
-      <w:r>
-        <w:rPr>
-          <w:rFonts w:ascii="Arial" w:hAnsi="Arial" w:cs="Arial"/>
-          <w:sz w:val="24"/>
-          <w:szCs w:val="24"/>
-        </w:rPr>
-        <w:t>Leider liefern die NAOs nur sporadisch ihre Temperatur, obwohl sie angeblich warm/heiß sind. Gefühlt am häufigsten gab der rote seine Temperatur bekannt.</w:t>
+          <w:u w:val="single"/>
+        </w:rPr>
+      </w:pPr>
+    </w:p>
+    <w:p>
+      <w:pPr>
+        <w:pStyle w:val="ListParagraph"/>
+        <w:numPr>
+          <w:ilvl w:val="0"/>
+          <w:numId w:val="3"/>
+        </w:numPr>
+        <w:rPr>
+          <w:rFonts w:ascii="Arial" w:hAnsi="Arial" w:cs="Arial"/>
+          <w:sz w:val="24"/>
+          <w:szCs w:val="24"/>
+          <w:u w:val="single"/>
+        </w:rPr>
+      </w:pPr>
+      <w:r>
+        <w:rPr>
+          <w:rFonts w:ascii="Arial" w:hAnsi="Arial" w:cs="Arial"/>
+          <w:b/>
+          <w:sz w:val="24"/>
+          <w:szCs w:val="24"/>
+        </w:rPr>
+        <w:t>Wörter</w:t>
+      </w:r>
+      <w:r>
+        <w:rPr>
+          <w:rFonts w:ascii="Arial" w:hAnsi="Arial" w:cs="Arial"/>
+          <w:b/>
+          <w:sz w:val="24"/>
+          <w:szCs w:val="24"/>
+        </w:rPr>
+        <w:t xml:space="preserve"> (Deutsch)</w:t>
+      </w:r>
+      <w:r>
+        <w:rPr>
+          <w:rFonts w:ascii="Arial" w:hAnsi="Arial" w:cs="Arial"/>
+          <w:b/>
+          <w:sz w:val="24"/>
+          <w:szCs w:val="24"/>
+        </w:rPr>
+        <w:t>:</w:t>
+      </w:r>
+    </w:p>
+    <w:p>
+      <w:pPr>
+        <w:pStyle w:val="ListParagraph"/>
+        <w:numPr>
+          <w:ilvl w:val="1"/>
+          <w:numId w:val="3"/>
+        </w:numPr>
+        <w:rPr>
+          <w:rFonts w:ascii="Arial" w:hAnsi="Arial" w:cs="Arial"/>
+          <w:sz w:val="24"/>
+          <w:szCs w:val="24"/>
+          <w:u w:val="single"/>
+        </w:rPr>
+      </w:pPr>
+      <w:r>
+        <w:rPr>
+          <w:rFonts w:ascii="Arial" w:hAnsi="Arial" w:cs="Arial"/>
+          <w:b/>
+          <w:sz w:val="24"/>
+          <w:szCs w:val="24"/>
+        </w:rPr>
+        <w:t>Sitz</w:t>
+      </w:r>
+      <w:r>
+        <w:rPr>
+          <w:rFonts w:ascii="Arial" w:hAnsi="Arial" w:cs="Arial"/>
+          <w:sz w:val="24"/>
+          <w:szCs w:val="24"/>
+        </w:rPr>
+        <w:t>: Der NAO setzt sich hin.</w:t>
+      </w:r>
+    </w:p>
+    <w:p>
+      <w:pPr>
+        <w:pStyle w:val="ListParagraph"/>
+        <w:numPr>
+          <w:ilvl w:val="1"/>
+          <w:numId w:val="3"/>
+        </w:numPr>
+        <w:rPr>
+          <w:rFonts w:ascii="Arial" w:hAnsi="Arial" w:cs="Arial"/>
+          <w:sz w:val="24"/>
+          <w:szCs w:val="24"/>
+          <w:u w:val="single"/>
+        </w:rPr>
+      </w:pPr>
+      <w:r>
+        <w:rPr>
+          <w:rFonts w:ascii="Arial" w:hAnsi="Arial" w:cs="Arial"/>
+          <w:b/>
+          <w:sz w:val="24"/>
+          <w:szCs w:val="24"/>
+        </w:rPr>
+        <w:t>Kniebeuge</w:t>
+      </w:r>
+      <w:r>
+        <w:rPr>
+          <w:rFonts w:ascii="Arial" w:hAnsi="Arial" w:cs="Arial"/>
+          <w:sz w:val="24"/>
+          <w:szCs w:val="24"/>
+        </w:rPr>
+        <w:t>:</w:t>
+      </w:r>
+      <w:r>
+        <w:rPr>
+          <w:rFonts w:ascii="Arial" w:hAnsi="Arial" w:cs="Arial"/>
+          <w:sz w:val="24"/>
+          <w:szCs w:val="24"/>
+        </w:rPr>
+        <w:t xml:space="preserve"> Der NAO beginnt Kniebeugen zu machen. Nach jeder Kniebeuge wartet der NAO wieder für einige Sekunden auf eine Spracheingabe. Bei „</w:t>
+      </w:r>
+      <w:r>
+        <w:rPr>
+          <w:rFonts w:ascii="Arial" w:hAnsi="Arial" w:cs="Arial"/>
+          <w:b/>
+          <w:sz w:val="24"/>
+          <w:szCs w:val="24"/>
+        </w:rPr>
+        <w:t>Stopp“</w:t>
+      </w:r>
+      <w:r>
+        <w:rPr>
+          <w:rFonts w:ascii="Arial" w:hAnsi="Arial" w:cs="Arial"/>
+          <w:sz w:val="24"/>
+          <w:szCs w:val="24"/>
+        </w:rPr>
+        <w:t xml:space="preserve"> hört er auf Kniebeugen zu machen und sagt wie viele er bisher gemacht hat. Wird nichts gesagt, macht er weiter Kniebeugen bis maximal 15.</w:t>
+      </w:r>
+    </w:p>
+    <w:p>
+      <w:pPr>
+        <w:pStyle w:val="ListParagraph"/>
+        <w:numPr>
+          <w:ilvl w:val="1"/>
+          <w:numId w:val="3"/>
+        </w:numPr>
+        <w:rPr>
+          <w:rFonts w:ascii="Arial" w:hAnsi="Arial" w:cs="Arial"/>
+          <w:sz w:val="24"/>
+          <w:szCs w:val="24"/>
+          <w:u w:val="single"/>
+        </w:rPr>
+      </w:pPr>
+      <w:r>
+        <w:rPr>
+          <w:rFonts w:ascii="Arial" w:hAnsi="Arial" w:cs="Arial"/>
+          <w:b/>
+          <w:sz w:val="24"/>
+          <w:szCs w:val="24"/>
+        </w:rPr>
+        <w:t>Hallo</w:t>
+      </w:r>
+      <w:r>
+        <w:rPr>
+          <w:rFonts w:ascii="Arial" w:hAnsi="Arial" w:cs="Arial"/>
+          <w:sz w:val="24"/>
+          <w:szCs w:val="24"/>
+        </w:rPr>
+        <w:t>:</w:t>
+      </w:r>
+      <w:r>
+        <w:rPr>
+          <w:rFonts w:ascii="Arial" w:hAnsi="Arial" w:cs="Arial"/>
+          <w:sz w:val="24"/>
+          <w:szCs w:val="24"/>
+        </w:rPr>
+        <w:t xml:space="preserve"> Der NAO fragt wie es einem geht und es beginnt eine kleine Unterhaltung je nach Antwort:</w:t>
+      </w:r>
+    </w:p>
+    <w:p>
+      <w:pPr>
+        <w:pStyle w:val="ListParagraph"/>
+        <w:numPr>
+          <w:ilvl w:val="2"/>
+          <w:numId w:val="3"/>
+        </w:numPr>
+        <w:rPr>
+          <w:rFonts w:ascii="Arial" w:hAnsi="Arial" w:cs="Arial"/>
+          <w:sz w:val="24"/>
+          <w:szCs w:val="24"/>
+          <w:u w:val="single"/>
+        </w:rPr>
+      </w:pPr>
+      <w:r>
+        <w:rPr>
+          <w:rFonts w:ascii="Arial" w:hAnsi="Arial" w:cs="Arial"/>
+          <w:b/>
+          <w:sz w:val="24"/>
+          <w:szCs w:val="24"/>
+        </w:rPr>
+        <w:t>Gut</w:t>
+      </w:r>
+      <w:r>
+        <w:rPr>
+          <w:rFonts w:ascii="Arial" w:hAnsi="Arial" w:cs="Arial"/>
+          <w:sz w:val="24"/>
+          <w:szCs w:val="24"/>
+        </w:rPr>
+        <w:t>: Der NAO sagt, dass er sich freut.</w:t>
+      </w:r>
+    </w:p>
+    <w:p>
+      <w:pPr>
+        <w:pStyle w:val="ListParagraph"/>
+        <w:numPr>
+          <w:ilvl w:val="2"/>
+          <w:numId w:val="3"/>
+        </w:numPr>
+        <w:rPr>
+          <w:rFonts w:ascii="Arial" w:hAnsi="Arial" w:cs="Arial"/>
+          <w:sz w:val="24"/>
+          <w:szCs w:val="24"/>
+          <w:u w:val="single"/>
+        </w:rPr>
+      </w:pPr>
+      <w:r>
+        <w:rPr>
+          <w:rFonts w:ascii="Arial" w:hAnsi="Arial" w:cs="Arial"/>
+          <w:b/>
+          <w:sz w:val="24"/>
+          <w:szCs w:val="24"/>
+        </w:rPr>
+        <w:t xml:space="preserve">Schlecht: </w:t>
+      </w:r>
+      <w:r>
+        <w:rPr>
+          <w:rFonts w:ascii="Arial" w:hAnsi="Arial" w:cs="Arial"/>
+          <w:sz w:val="24"/>
+          <w:szCs w:val="24"/>
+        </w:rPr>
+        <w:t xml:space="preserve">Der NAO sagt, dass er hofft, dass es der anderen Person bald </w:t>
+      </w:r>
+      <w:proofErr w:type="gramStart"/>
+      <w:r>
+        <w:rPr>
+          <w:rFonts w:ascii="Arial" w:hAnsi="Arial" w:cs="Arial"/>
+          <w:sz w:val="24"/>
+          <w:szCs w:val="24"/>
+        </w:rPr>
+        <w:t>besser geht</w:t>
+      </w:r>
+      <w:proofErr w:type="gramEnd"/>
+      <w:r>
+        <w:rPr>
+          <w:rFonts w:ascii="Arial" w:hAnsi="Arial" w:cs="Arial"/>
+          <w:sz w:val="24"/>
+          <w:szCs w:val="24"/>
+        </w:rPr>
+        <w:t>.</w:t>
+      </w:r>
+    </w:p>
+    <w:p>
+      <w:pPr>
+        <w:pStyle w:val="ListParagraph"/>
+        <w:numPr>
+          <w:ilvl w:val="2"/>
+          <w:numId w:val="3"/>
+        </w:numPr>
+        <w:rPr>
+          <w:rFonts w:ascii="Arial" w:hAnsi="Arial" w:cs="Arial"/>
+          <w:sz w:val="24"/>
+          <w:szCs w:val="24"/>
+          <w:u w:val="single"/>
+        </w:rPr>
+      </w:pPr>
+      <w:r>
+        <w:rPr>
+          <w:rFonts w:ascii="Arial" w:hAnsi="Arial" w:cs="Arial"/>
+          <w:b/>
+          <w:sz w:val="24"/>
+          <w:szCs w:val="24"/>
+        </w:rPr>
+        <w:t xml:space="preserve">Naja: </w:t>
+      </w:r>
+      <w:r>
+        <w:rPr>
+          <w:rFonts w:ascii="Arial" w:hAnsi="Arial" w:cs="Arial"/>
+          <w:sz w:val="24"/>
+          <w:szCs w:val="24"/>
+        </w:rPr>
+        <w:t xml:space="preserve">Der NAO fragt ob er einen Witz erzählen soll und wartet auf </w:t>
+      </w:r>
+      <w:proofErr w:type="gramStart"/>
+      <w:r>
+        <w:rPr>
+          <w:rFonts w:ascii="Arial" w:hAnsi="Arial" w:cs="Arial"/>
+          <w:sz w:val="24"/>
+          <w:szCs w:val="24"/>
+        </w:rPr>
+        <w:t>einen Antwort</w:t>
+      </w:r>
+      <w:proofErr w:type="gramEnd"/>
+      <w:r>
+        <w:rPr>
+          <w:rFonts w:ascii="Arial" w:hAnsi="Arial" w:cs="Arial"/>
+          <w:sz w:val="24"/>
+          <w:szCs w:val="24"/>
+        </w:rPr>
+        <w:t>.</w:t>
+      </w:r>
+    </w:p>
+    <w:p>
+      <w:pPr>
+        <w:pStyle w:val="ListParagraph"/>
+        <w:numPr>
+          <w:ilvl w:val="3"/>
+          <w:numId w:val="3"/>
+        </w:numPr>
+        <w:rPr>
+          <w:rFonts w:ascii="Arial" w:hAnsi="Arial" w:cs="Arial"/>
+          <w:sz w:val="24"/>
+          <w:szCs w:val="24"/>
+          <w:u w:val="single"/>
+        </w:rPr>
+      </w:pPr>
+      <w:r>
+        <w:rPr>
+          <w:rFonts w:ascii="Arial" w:hAnsi="Arial" w:cs="Arial"/>
+          <w:b/>
+          <w:sz w:val="24"/>
+          <w:szCs w:val="24"/>
+        </w:rPr>
+        <w:t>Ja</w:t>
+      </w:r>
+      <w:r>
+        <w:rPr>
+          <w:rFonts w:ascii="Arial" w:hAnsi="Arial" w:cs="Arial"/>
+          <w:sz w:val="24"/>
+          <w:szCs w:val="24"/>
+        </w:rPr>
+        <w:t>: Der NAO erzählt einen unfassbar lustigen Roboterwitz</w:t>
+      </w:r>
+      <w:r>
+        <w:rPr>
+          <w:rFonts w:ascii="Arial" w:hAnsi="Arial" w:cs="Arial"/>
+          <w:sz w:val="24"/>
+          <w:szCs w:val="24"/>
+        </w:rPr>
+        <w:t>.</w:t>
+      </w:r>
+    </w:p>
+    <w:p>
+      <w:pPr>
+        <w:pStyle w:val="ListParagraph"/>
+        <w:numPr>
+          <w:ilvl w:val="3"/>
+          <w:numId w:val="3"/>
+        </w:numPr>
+        <w:rPr>
+          <w:rFonts w:ascii="Arial" w:hAnsi="Arial" w:cs="Arial"/>
+          <w:sz w:val="24"/>
+          <w:szCs w:val="24"/>
+          <w:u w:val="single"/>
+        </w:rPr>
+      </w:pPr>
+      <w:r>
+        <w:rPr>
+          <w:rFonts w:ascii="Arial" w:hAnsi="Arial" w:cs="Arial"/>
+          <w:b/>
+          <w:sz w:val="24"/>
+          <w:szCs w:val="24"/>
+        </w:rPr>
+        <w:t>Nein</w:t>
+      </w:r>
+      <w:r>
+        <w:rPr>
+          <w:rFonts w:ascii="Arial" w:hAnsi="Arial" w:cs="Arial"/>
+          <w:sz w:val="24"/>
+          <w:szCs w:val="24"/>
+        </w:rPr>
+        <w:t xml:space="preserve">: Der NAO </w:t>
+      </w:r>
+      <w:r>
+        <w:rPr>
+          <w:rFonts w:ascii="Arial" w:hAnsi="Arial" w:cs="Arial"/>
+          <w:sz w:val="24"/>
+          <w:szCs w:val="24"/>
+        </w:rPr>
+        <w:t>erzählt keinen Witz.</w:t>
+      </w:r>
+    </w:p>
+    <w:p>
+      <w:pPr>
+        <w:rPr>
+          <w:rFonts w:ascii="Arial" w:hAnsi="Arial" w:cs="Arial"/>
+          <w:sz w:val="24"/>
+          <w:szCs w:val="24"/>
+          <w:u w:val="single"/>
+        </w:rPr>
+      </w:pPr>
+    </w:p>
+    <w:p>
+      <w:pPr>
+        <w:pStyle w:val="ListParagraph"/>
+        <w:numPr>
+          <w:ilvl w:val="0"/>
+          <w:numId w:val="3"/>
+        </w:numPr>
+        <w:rPr>
+          <w:rFonts w:ascii="Arial" w:hAnsi="Arial" w:cs="Arial"/>
+          <w:sz w:val="24"/>
+          <w:szCs w:val="24"/>
+          <w:u w:val="single"/>
+        </w:rPr>
+      </w:pPr>
+      <w:r>
+        <w:rPr>
+          <w:rFonts w:ascii="Arial" w:hAnsi="Arial" w:cs="Arial"/>
+          <w:b/>
+          <w:sz w:val="24"/>
+          <w:szCs w:val="24"/>
+        </w:rPr>
+        <w:t>Wörter (</w:t>
+      </w:r>
+      <w:r>
+        <w:rPr>
+          <w:rFonts w:ascii="Arial" w:hAnsi="Arial" w:cs="Arial"/>
+          <w:b/>
+          <w:sz w:val="24"/>
+          <w:szCs w:val="24"/>
+        </w:rPr>
+        <w:t>Englisch</w:t>
+      </w:r>
+      <w:r>
+        <w:rPr>
+          <w:rFonts w:ascii="Arial" w:hAnsi="Arial" w:cs="Arial"/>
+          <w:b/>
+          <w:sz w:val="24"/>
+          <w:szCs w:val="24"/>
+        </w:rPr>
+        <w:t>):</w:t>
+      </w:r>
+    </w:p>
+    <w:p>
+      <w:pPr>
+        <w:pStyle w:val="ListParagraph"/>
+        <w:numPr>
+          <w:ilvl w:val="1"/>
+          <w:numId w:val="3"/>
+        </w:numPr>
+        <w:rPr>
+          <w:rFonts w:ascii="Arial" w:hAnsi="Arial" w:cs="Arial"/>
+          <w:sz w:val="24"/>
+          <w:szCs w:val="24"/>
+          <w:u w:val="single"/>
+        </w:rPr>
+      </w:pPr>
+      <w:proofErr w:type="spellStart"/>
+      <w:r>
+        <w:rPr>
+          <w:rFonts w:ascii="Arial" w:hAnsi="Arial" w:cs="Arial"/>
+          <w:b/>
+          <w:sz w:val="24"/>
+          <w:szCs w:val="24"/>
+        </w:rPr>
+        <w:t>Sit</w:t>
+      </w:r>
+      <w:proofErr w:type="spellEnd"/>
+      <w:r>
+        <w:rPr>
+          <w:rFonts w:ascii="Arial" w:hAnsi="Arial" w:cs="Arial"/>
+          <w:sz w:val="24"/>
+          <w:szCs w:val="24"/>
+        </w:rPr>
+        <w:t>: Der NAO setzt sich hin.</w:t>
+      </w:r>
+    </w:p>
+    <w:p>
+      <w:pPr>
+        <w:pStyle w:val="ListParagraph"/>
+        <w:numPr>
+          <w:ilvl w:val="1"/>
+          <w:numId w:val="3"/>
+        </w:numPr>
+        <w:rPr>
+          <w:rFonts w:ascii="Arial" w:hAnsi="Arial" w:cs="Arial"/>
+          <w:sz w:val="24"/>
+          <w:szCs w:val="24"/>
+          <w:u w:val="single"/>
+        </w:rPr>
+      </w:pPr>
+      <w:proofErr w:type="spellStart"/>
+      <w:r>
+        <w:rPr>
+          <w:rFonts w:ascii="Arial" w:hAnsi="Arial" w:cs="Arial"/>
+          <w:b/>
+          <w:sz w:val="24"/>
+          <w:szCs w:val="24"/>
+        </w:rPr>
+        <w:t>Squat</w:t>
+      </w:r>
+      <w:proofErr w:type="spellEnd"/>
+      <w:r>
+        <w:rPr>
+          <w:rFonts w:ascii="Arial" w:hAnsi="Arial" w:cs="Arial"/>
+          <w:sz w:val="24"/>
+          <w:szCs w:val="24"/>
+        </w:rPr>
+        <w:t>:</w:t>
+      </w:r>
+      <w:r>
+        <w:rPr>
+          <w:rFonts w:ascii="Arial" w:hAnsi="Arial" w:cs="Arial"/>
+          <w:sz w:val="24"/>
+          <w:szCs w:val="24"/>
+        </w:rPr>
+        <w:t xml:space="preserve"> Der NAO beginnt</w:t>
+      </w:r>
+      <w:r>
+        <w:rPr>
+          <w:rFonts w:ascii="Arial" w:hAnsi="Arial" w:cs="Arial"/>
+          <w:sz w:val="24"/>
+          <w:szCs w:val="24"/>
+        </w:rPr>
+        <w:t xml:space="preserve"> eine Kniebeuge</w:t>
+      </w:r>
+      <w:r>
+        <w:rPr>
+          <w:rFonts w:ascii="Arial" w:hAnsi="Arial" w:cs="Arial"/>
+          <w:sz w:val="24"/>
+          <w:szCs w:val="24"/>
+        </w:rPr>
+        <w:t xml:space="preserve"> zu machen.</w:t>
+      </w:r>
+    </w:p>
+    <w:p>
+      <w:pPr>
+        <w:pStyle w:val="ListParagraph"/>
+        <w:numPr>
+          <w:ilvl w:val="1"/>
+          <w:numId w:val="3"/>
+        </w:numPr>
+        <w:rPr>
+          <w:rFonts w:ascii="Arial" w:hAnsi="Arial" w:cs="Arial"/>
+          <w:sz w:val="24"/>
+          <w:szCs w:val="24"/>
+          <w:u w:val="single"/>
+        </w:rPr>
+      </w:pPr>
+      <w:proofErr w:type="spellStart"/>
+      <w:r>
+        <w:rPr>
+          <w:rFonts w:ascii="Arial" w:hAnsi="Arial" w:cs="Arial"/>
+          <w:b/>
+          <w:sz w:val="24"/>
+          <w:szCs w:val="24"/>
+        </w:rPr>
+        <w:t>He</w:t>
+      </w:r>
+      <w:r>
+        <w:rPr>
+          <w:rFonts w:ascii="Arial" w:hAnsi="Arial" w:cs="Arial"/>
+          <w:b/>
+          <w:sz w:val="24"/>
+          <w:szCs w:val="24"/>
+        </w:rPr>
+        <w:t>llo</w:t>
+      </w:r>
+      <w:proofErr w:type="spellEnd"/>
+      <w:r>
+        <w:rPr>
+          <w:rFonts w:ascii="Arial" w:hAnsi="Arial" w:cs="Arial"/>
+          <w:sz w:val="24"/>
+          <w:szCs w:val="24"/>
+        </w:rPr>
+        <w:t>:</w:t>
+      </w:r>
+      <w:r>
+        <w:rPr>
+          <w:rFonts w:ascii="Arial" w:hAnsi="Arial" w:cs="Arial"/>
+          <w:sz w:val="24"/>
+          <w:szCs w:val="24"/>
+        </w:rPr>
+        <w:t xml:space="preserve"> </w:t>
+      </w:r>
+      <w:r>
+        <w:rPr>
+          <w:rFonts w:ascii="Arial" w:hAnsi="Arial" w:cs="Arial"/>
+          <w:sz w:val="24"/>
+          <w:szCs w:val="24"/>
+        </w:rPr>
+        <w:t>Der NAO grüßt zurück.</w:t>
+      </w:r>
+    </w:p>
+    <w:p>
+      <w:pPr>
+        <w:ind w:left="1080"/>
+        <w:rPr>
+          <w:rFonts w:ascii="Arial" w:hAnsi="Arial" w:cs="Arial"/>
+          <w:sz w:val="24"/>
+          <w:szCs w:val="24"/>
+          <w:u w:val="single"/>
+        </w:rPr>
+      </w:pPr>
+    </w:p>
+    <w:p>
+      <w:pPr>
+        <w:pStyle w:val="ListParagraph"/>
+        <w:numPr>
+          <w:ilvl w:val="0"/>
+          <w:numId w:val="3"/>
+        </w:numPr>
+        <w:rPr>
+          <w:rFonts w:ascii="Arial" w:hAnsi="Arial" w:cs="Arial"/>
+          <w:sz w:val="24"/>
+          <w:szCs w:val="24"/>
+          <w:u w:val="single"/>
+        </w:rPr>
+      </w:pPr>
+      <w:r>
+        <w:rPr>
+          <w:rFonts w:ascii="Arial" w:hAnsi="Arial" w:cs="Arial"/>
+          <w:sz w:val="24"/>
+          <w:szCs w:val="24"/>
+        </w:rPr>
+        <w:t xml:space="preserve">Wird ein dem NAO nicht bekanntes Wort gesagt oder zu undeutlich gesprochen, sagt der NAO, dass er das Gesagte nicht verstanden hat. Passiert das in Abfrage ob weiter Kniebeugen gemacht werden sollen oder in der Unterhaltung bricht </w:t>
+      </w:r>
+      <w:r>
+        <w:rPr>
+          <w:rFonts w:ascii="Arial" w:hAnsi="Arial" w:cs="Arial"/>
+          <w:sz w:val="24"/>
+          <w:szCs w:val="24"/>
+        </w:rPr>
+        <w:t>der Zweig ab.</w:t>
+      </w:r>
+    </w:p>
+    <w:p>
+      <w:pPr>
+        <w:pStyle w:val="ListParagraph"/>
+        <w:numPr>
+          <w:ilvl w:val="0"/>
+          <w:numId w:val="3"/>
+        </w:numPr>
+        <w:rPr>
+          <w:rFonts w:ascii="Arial" w:hAnsi="Arial" w:cs="Arial"/>
+          <w:sz w:val="24"/>
+          <w:szCs w:val="24"/>
+          <w:u w:val="single"/>
+        </w:rPr>
+      </w:pPr>
+      <w:r>
+        <w:rPr>
+          <w:rFonts w:ascii="Arial" w:hAnsi="Arial" w:cs="Arial"/>
+          <w:b/>
+          <w:sz w:val="24"/>
+          <w:szCs w:val="24"/>
+        </w:rPr>
+        <w:t>Hinweis</w:t>
+      </w:r>
+      <w:r>
+        <w:rPr>
+          <w:rFonts w:ascii="Arial" w:hAnsi="Arial" w:cs="Arial"/>
+          <w:sz w:val="24"/>
+          <w:szCs w:val="24"/>
+        </w:rPr>
+        <w:t>: Die Spracherkennung hat bei den Tests am besten mit dem orangenen NAO funktioniert.</w:t>
       </w:r>
       <w:bookmarkStart w:id="0" w:name="_GoBack"/>
       <w:bookmarkEnd w:id="0"/>
     </w:p>
     <w:p>
       <w:pPr>
-        <w:pStyle w:val="Listenabsatz"/>
-        <w:numPr>
-          <w:ilvl w:val="0"/>
-          <w:numId w:val="3"/>
-        </w:numPr>
-        <w:rPr>
-          <w:rFonts w:ascii="Arial" w:hAnsi="Arial" w:cs="Arial"/>
-          <w:sz w:val="24"/>
-          <w:szCs w:val="24"/>
-        </w:rPr>
-      </w:pPr>
-      <w:r>
-        <w:rPr>
-          <w:rFonts w:ascii="Arial" w:hAnsi="Arial" w:cs="Arial"/>
-          <w:sz w:val="24"/>
-          <w:szCs w:val="24"/>
-        </w:rPr>
-        <w:t>Die aktuellen Temperaturen der „chains“/Extremitäten des NAO werden auf jedem Tab außer „Connection“ unten rechts im Eck visualisiert.</w:t>
+        <w:ind w:left="1080"/>
+        <w:rPr>
+          <w:rFonts w:ascii="Arial" w:hAnsi="Arial" w:cs="Arial"/>
+          <w:sz w:val="24"/>
+          <w:szCs w:val="24"/>
+          <w:u w:val="single"/>
+        </w:rPr>
+      </w:pPr>
+    </w:p>
+    <w:p>
+      <w:pPr>
+        <w:pStyle w:val="ListParagraph"/>
+        <w:ind w:left="1440"/>
+        <w:rPr>
+          <w:rFonts w:ascii="Arial" w:hAnsi="Arial" w:cs="Arial"/>
+          <w:sz w:val="24"/>
+          <w:szCs w:val="24"/>
+          <w:u w:val="single"/>
+        </w:rPr>
+      </w:pPr>
+    </w:p>
+    <w:p>
+      <w:pPr>
+        <w:rPr>
+          <w:rFonts w:ascii="Arial" w:hAnsi="Arial" w:cs="Arial"/>
+          <w:sz w:val="24"/>
+          <w:szCs w:val="24"/>
+          <w:u w:val="single"/>
+        </w:rPr>
+      </w:pPr>
+    </w:p>
+    <w:p>
+      <w:pPr>
+        <w:rPr>
+          <w:rFonts w:ascii="Arial" w:hAnsi="Arial" w:cs="Arial"/>
+          <w:sz w:val="24"/>
+          <w:szCs w:val="24"/>
+          <w:u w:val="single"/>
+        </w:rPr>
+      </w:pPr>
+    </w:p>
+    <w:p>
+      <w:pPr>
+        <w:pStyle w:val="ListParagraph"/>
+        <w:numPr>
+          <w:ilvl w:val="0"/>
+          <w:numId w:val="4"/>
+        </w:numPr>
+        <w:rPr>
+          <w:rFonts w:ascii="Arial" w:hAnsi="Arial" w:cs="Arial"/>
+          <w:b/>
+          <w:sz w:val="28"/>
+          <w:szCs w:val="28"/>
+          <w:u w:val="single"/>
+        </w:rPr>
+      </w:pPr>
+      <w:r>
+        <w:rPr>
+          <w:rFonts w:ascii="Arial" w:hAnsi="Arial" w:cs="Arial"/>
+          <w:b/>
+          <w:sz w:val="28"/>
+          <w:szCs w:val="28"/>
+        </w:rPr>
+        <w:t xml:space="preserve">         </w:t>
+      </w:r>
+      <w:proofErr w:type="spellStart"/>
+      <w:r>
+        <w:rPr>
+          <w:rFonts w:ascii="Arial" w:hAnsi="Arial" w:cs="Arial"/>
+          <w:b/>
+          <w:sz w:val="28"/>
+          <w:szCs w:val="28"/>
+        </w:rPr>
+        <w:t>ALVideoDevice</w:t>
+      </w:r>
+      <w:proofErr w:type="spellEnd"/>
+      <w:r>
+        <w:rPr>
+          <w:rFonts w:ascii="Arial" w:hAnsi="Arial" w:cs="Arial"/>
+          <w:b/>
+          <w:sz w:val="28"/>
+          <w:szCs w:val="28"/>
+        </w:rPr>
+        <w:t>:</w:t>
+      </w:r>
+    </w:p>
+    <w:p>
+      <w:pPr>
+        <w:pStyle w:val="ListParagraph"/>
+        <w:numPr>
+          <w:ilvl w:val="0"/>
+          <w:numId w:val="3"/>
+        </w:numPr>
+        <w:rPr>
+          <w:rFonts w:ascii="Arial" w:hAnsi="Arial" w:cs="Arial"/>
+          <w:sz w:val="24"/>
+          <w:szCs w:val="24"/>
+          <w:u w:val="single"/>
+        </w:rPr>
+      </w:pPr>
+      <w:r>
+        <w:rPr>
+          <w:rFonts w:ascii="Arial" w:hAnsi="Arial" w:cs="Arial"/>
+          <w:sz w:val="24"/>
+          <w:szCs w:val="24"/>
+        </w:rPr>
+        <w:t>Im Tab „</w:t>
+      </w:r>
+      <w:proofErr w:type="spellStart"/>
+      <w:r>
+        <w:rPr>
+          <w:rFonts w:ascii="Arial" w:hAnsi="Arial" w:cs="Arial"/>
+          <w:sz w:val="24"/>
+          <w:szCs w:val="24"/>
+        </w:rPr>
+        <w:t>Moves</w:t>
+      </w:r>
+      <w:proofErr w:type="spellEnd"/>
+      <w:r>
+        <w:rPr>
+          <w:rFonts w:ascii="Arial" w:hAnsi="Arial" w:cs="Arial"/>
+          <w:sz w:val="24"/>
+          <w:szCs w:val="24"/>
+        </w:rPr>
+        <w:t xml:space="preserve">“ wird mittig das </w:t>
+      </w:r>
+      <w:r>
+        <w:rPr>
+          <w:rFonts w:ascii="Arial" w:hAnsi="Arial" w:cs="Arial"/>
+          <w:sz w:val="24"/>
+          <w:szCs w:val="24"/>
+        </w:rPr>
+        <w:t xml:space="preserve">aktuelle </w:t>
+      </w:r>
+      <w:r>
+        <w:rPr>
+          <w:rFonts w:ascii="Arial" w:hAnsi="Arial" w:cs="Arial"/>
+          <w:sz w:val="24"/>
+          <w:szCs w:val="24"/>
+        </w:rPr>
+        <w:t xml:space="preserve">Kamerabild </w:t>
+      </w:r>
+      <w:r>
+        <w:rPr>
+          <w:rFonts w:ascii="Arial" w:hAnsi="Arial" w:cs="Arial"/>
+          <w:sz w:val="24"/>
+          <w:szCs w:val="24"/>
+        </w:rPr>
+        <w:t xml:space="preserve">(live </w:t>
+      </w:r>
+      <w:proofErr w:type="spellStart"/>
+      <w:r>
+        <w:rPr>
+          <w:rFonts w:ascii="Arial" w:hAnsi="Arial" w:cs="Arial"/>
+          <w:sz w:val="24"/>
+          <w:szCs w:val="24"/>
+        </w:rPr>
+        <w:t>streaming</w:t>
+      </w:r>
+      <w:proofErr w:type="spellEnd"/>
+      <w:r>
+        <w:rPr>
+          <w:rFonts w:ascii="Arial" w:hAnsi="Arial" w:cs="Arial"/>
+          <w:sz w:val="24"/>
+          <w:szCs w:val="24"/>
+        </w:rPr>
+        <w:t xml:space="preserve">) </w:t>
+      </w:r>
+      <w:r>
+        <w:rPr>
+          <w:rFonts w:ascii="Arial" w:hAnsi="Arial" w:cs="Arial"/>
+          <w:sz w:val="24"/>
+          <w:szCs w:val="24"/>
+        </w:rPr>
+        <w:t>in der</w:t>
+      </w:r>
+      <w:r>
+        <w:rPr>
+          <w:rFonts w:ascii="Arial" w:hAnsi="Arial" w:cs="Arial"/>
+          <w:sz w:val="24"/>
+          <w:szCs w:val="24"/>
+        </w:rPr>
+        <w:t xml:space="preserve"> Auflösung 320x240 dargestellt.</w:t>
+      </w:r>
+    </w:p>
+    <w:p>
+      <w:pPr>
+        <w:pStyle w:val="ListParagraph"/>
+        <w:numPr>
+          <w:ilvl w:val="0"/>
+          <w:numId w:val="3"/>
+        </w:numPr>
+        <w:rPr>
+          <w:rFonts w:ascii="Arial" w:hAnsi="Arial" w:cs="Arial"/>
+          <w:sz w:val="24"/>
+          <w:szCs w:val="24"/>
+          <w:u w:val="single"/>
+        </w:rPr>
+      </w:pPr>
+      <w:r>
+        <w:rPr>
+          <w:rFonts w:ascii="Arial" w:hAnsi="Arial" w:cs="Arial"/>
+          <w:sz w:val="24"/>
+          <w:szCs w:val="24"/>
+        </w:rPr>
+        <w:t>Zum</w:t>
+      </w:r>
+      <w:r>
+        <w:rPr>
+          <w:rFonts w:ascii="Arial" w:hAnsi="Arial" w:cs="Arial"/>
+          <w:sz w:val="24"/>
+          <w:szCs w:val="24"/>
+        </w:rPr>
+        <w:t xml:space="preserve"> Aktivieren/Deaktivieren der Kamera können die darunter positionierten Buttons verwendet werden (nötig aufgrund der Verlangsamung der restlichen Anwendung bei aktivierter Kamera.</w:t>
+      </w:r>
+    </w:p>
+    <w:p>
+      <w:pPr>
+        <w:pStyle w:val="ListParagraph"/>
+        <w:numPr>
+          <w:ilvl w:val="0"/>
+          <w:numId w:val="3"/>
+        </w:numPr>
+        <w:rPr>
+          <w:rFonts w:ascii="Arial" w:hAnsi="Arial" w:cs="Arial"/>
+          <w:sz w:val="24"/>
+          <w:szCs w:val="24"/>
+          <w:u w:val="single"/>
+        </w:rPr>
+      </w:pPr>
+      <w:r>
+        <w:rPr>
+          <w:rFonts w:ascii="Arial" w:hAnsi="Arial" w:cs="Arial"/>
+          <w:sz w:val="24"/>
+          <w:szCs w:val="24"/>
+        </w:rPr>
+        <w:t>Über den Button „</w:t>
+      </w:r>
+      <w:proofErr w:type="spellStart"/>
+      <w:r>
+        <w:rPr>
+          <w:rFonts w:ascii="Arial" w:hAnsi="Arial" w:cs="Arial"/>
+          <w:sz w:val="24"/>
+          <w:szCs w:val="24"/>
+        </w:rPr>
+        <w:t>Photo</w:t>
+      </w:r>
+      <w:proofErr w:type="spellEnd"/>
+      <w:r>
+        <w:rPr>
+          <w:rFonts w:ascii="Arial" w:hAnsi="Arial" w:cs="Arial"/>
+          <w:sz w:val="24"/>
+          <w:szCs w:val="24"/>
+        </w:rPr>
+        <w:t>“</w:t>
+      </w:r>
+      <w:r>
+        <w:rPr>
+          <w:rFonts w:ascii="Arial" w:hAnsi="Arial" w:cs="Arial"/>
+          <w:sz w:val="24"/>
+          <w:szCs w:val="24"/>
+        </w:rPr>
+        <w:t xml:space="preserve"> kann</w:t>
+      </w:r>
+      <w:r>
+        <w:rPr>
+          <w:rFonts w:ascii="Arial" w:hAnsi="Arial" w:cs="Arial"/>
+          <w:sz w:val="24"/>
+          <w:szCs w:val="24"/>
+        </w:rPr>
+        <w:t xml:space="preserve"> ein PNG-Bild </w:t>
+      </w:r>
+      <w:proofErr w:type="gramStart"/>
+      <w:r>
+        <w:rPr>
+          <w:rFonts w:ascii="Arial" w:hAnsi="Arial" w:cs="Arial"/>
+          <w:sz w:val="24"/>
+          <w:szCs w:val="24"/>
+        </w:rPr>
+        <w:t>des aktuelles Kamerabildes</w:t>
+      </w:r>
+      <w:proofErr w:type="gramEnd"/>
+      <w:r>
+        <w:rPr>
+          <w:rFonts w:ascii="Arial" w:hAnsi="Arial" w:cs="Arial"/>
+          <w:sz w:val="24"/>
+          <w:szCs w:val="24"/>
+        </w:rPr>
+        <w:t xml:space="preserve"> erzeugt werden. Dieses wird im Verzeichnis, in dem die Anwendung liegt, im Unterverzeichnis </w:t>
+      </w:r>
+      <w:proofErr w:type="gramStart"/>
+      <w:r>
+        <w:rPr>
+          <w:rFonts w:ascii="Arial" w:hAnsi="Arial" w:cs="Arial"/>
+          <w:sz w:val="24"/>
+          <w:szCs w:val="24"/>
+        </w:rPr>
+        <w:t>„./</w:t>
+      </w:r>
+      <w:proofErr w:type="spellStart"/>
+      <w:proofErr w:type="gramEnd"/>
+      <w:r>
+        <w:rPr>
+          <w:rFonts w:ascii="Arial" w:hAnsi="Arial" w:cs="Arial"/>
+          <w:sz w:val="24"/>
+          <w:szCs w:val="24"/>
+        </w:rPr>
+        <w:t>nao_dashboard</w:t>
+      </w:r>
+      <w:proofErr w:type="spellEnd"/>
+      <w:r>
+        <w:rPr>
+          <w:rFonts w:ascii="Arial" w:hAnsi="Arial" w:cs="Arial"/>
+          <w:sz w:val="24"/>
+          <w:szCs w:val="24"/>
+        </w:rPr>
+        <w:t>/</w:t>
+      </w:r>
+      <w:proofErr w:type="spellStart"/>
+      <w:r>
+        <w:rPr>
+          <w:rFonts w:ascii="Arial" w:hAnsi="Arial" w:cs="Arial"/>
+          <w:sz w:val="24"/>
+          <w:szCs w:val="24"/>
+        </w:rPr>
+        <w:t>photos</w:t>
+      </w:r>
+      <w:proofErr w:type="spellEnd"/>
+      <w:r>
+        <w:rPr>
+          <w:rFonts w:ascii="Arial" w:hAnsi="Arial" w:cs="Arial"/>
+          <w:sz w:val="24"/>
+          <w:szCs w:val="24"/>
+        </w:rPr>
+        <w:t>/“</w:t>
+      </w:r>
+      <w:r>
+        <w:rPr>
+          <w:rFonts w:ascii="Arial" w:hAnsi="Arial" w:cs="Arial"/>
+          <w:sz w:val="24"/>
+          <w:szCs w:val="24"/>
+        </w:rPr>
+        <w:t xml:space="preserve"> als „naoCam-Tag-Monat-Jahr-StundenMinutenSekundenMillisekunden.png“ gespeichert. </w:t>
+      </w:r>
+      <w:proofErr w:type="spellStart"/>
+      <w:r>
+        <w:rPr>
+          <w:rFonts w:ascii="Arial" w:hAnsi="Arial" w:cs="Arial"/>
+          <w:sz w:val="24"/>
+          <w:szCs w:val="24"/>
+        </w:rPr>
+        <w:t>Vorraussetzung</w:t>
+      </w:r>
+      <w:proofErr w:type="spellEnd"/>
+      <w:r>
+        <w:rPr>
+          <w:rFonts w:ascii="Arial" w:hAnsi="Arial" w:cs="Arial"/>
+          <w:sz w:val="24"/>
+          <w:szCs w:val="24"/>
+        </w:rPr>
+        <w:t xml:space="preserve"> dafür ist Schreibberechtigung für das Verzeichnis, in dem die Anwendung liegt.</w:t>
       </w:r>
     </w:p>
     <w:p>
@@ -898,53 +2671,290 @@
           <w:rFonts w:ascii="Arial" w:hAnsi="Arial" w:cs="Arial"/>
           <w:sz w:val="24"/>
           <w:szCs w:val="24"/>
-        </w:rPr>
-      </w:pPr>
-    </w:p>
-    <w:p>
-      <w:pPr>
-        <w:pStyle w:val="Listenabsatz"/>
-        <w:numPr>
-          <w:ilvl w:val="0"/>
-          <w:numId w:val="1"/>
-        </w:numPr>
-        <w:rPr>
-          <w:rFonts w:ascii="Arial" w:hAnsi="Arial" w:cs="Arial"/>
-          <w:b/>
-          <w:sz w:val="28"/>
-          <w:szCs w:val="28"/>
-        </w:rPr>
-      </w:pPr>
-      <w:r>
-        <w:rPr>
-          <w:rFonts w:ascii="Arial" w:hAnsi="Arial" w:cs="Arial"/>
-          <w:b/>
-          <w:sz w:val="28"/>
-          <w:szCs w:val="28"/>
-        </w:rPr>
-        <w:t xml:space="preserve">         ALAudioPlayer:</w:t>
-      </w:r>
-    </w:p>
-    <w:p>
-      <w:pPr>
-        <w:pStyle w:val="Listenabsatz"/>
-        <w:numPr>
-          <w:ilvl w:val="0"/>
-          <w:numId w:val="3"/>
-        </w:numPr>
-        <w:rPr>
-          <w:rFonts w:ascii="Arial" w:hAnsi="Arial" w:cs="Arial"/>
-          <w:sz w:val="24"/>
-          <w:szCs w:val="24"/>
-        </w:rPr>
-      </w:pPr>
-      <w:r>
-        <w:rPr>
-          <w:rFonts w:ascii="Arial" w:hAnsi="Arial" w:cs="Arial"/>
-          <w:sz w:val="24"/>
-          <w:szCs w:val="24"/>
-        </w:rPr>
-        <w:t>TODO</w:t>
+          <w:u w:val="single"/>
+        </w:rPr>
+      </w:pPr>
+    </w:p>
+    <w:p>
+      <w:pPr>
+        <w:pStyle w:val="ListParagraph"/>
+        <w:numPr>
+          <w:ilvl w:val="0"/>
+          <w:numId w:val="4"/>
+        </w:numPr>
+        <w:rPr>
+          <w:rFonts w:ascii="Arial" w:hAnsi="Arial" w:cs="Arial"/>
+          <w:b/>
+          <w:sz w:val="28"/>
+          <w:szCs w:val="28"/>
+          <w:u w:val="single"/>
+        </w:rPr>
+      </w:pPr>
+      <w:r>
+        <w:rPr>
+          <w:rFonts w:ascii="Arial" w:hAnsi="Arial" w:cs="Arial"/>
+          <w:b/>
+          <w:sz w:val="28"/>
+          <w:szCs w:val="28"/>
+        </w:rPr>
+        <w:t xml:space="preserve">         </w:t>
+      </w:r>
+      <w:proofErr w:type="spellStart"/>
+      <w:r>
+        <w:rPr>
+          <w:rFonts w:ascii="Arial" w:hAnsi="Arial" w:cs="Arial"/>
+          <w:b/>
+          <w:sz w:val="28"/>
+          <w:szCs w:val="28"/>
+        </w:rPr>
+        <w:t>ALTracker</w:t>
+      </w:r>
+      <w:proofErr w:type="spellEnd"/>
+      <w:r>
+        <w:rPr>
+          <w:rFonts w:ascii="Arial" w:hAnsi="Arial" w:cs="Arial"/>
+          <w:b/>
+          <w:sz w:val="28"/>
+          <w:szCs w:val="28"/>
+        </w:rPr>
+        <w:t>:</w:t>
+      </w:r>
+    </w:p>
+    <w:p>
+      <w:pPr>
+        <w:pStyle w:val="ListParagraph"/>
+        <w:numPr>
+          <w:ilvl w:val="0"/>
+          <w:numId w:val="3"/>
+        </w:numPr>
+        <w:rPr>
+          <w:rFonts w:ascii="Arial" w:hAnsi="Arial" w:cs="Arial"/>
+          <w:sz w:val="24"/>
+          <w:szCs w:val="24"/>
+          <w:u w:val="single"/>
+        </w:rPr>
+      </w:pPr>
+      <w:r>
+        <w:rPr>
+          <w:rFonts w:ascii="Arial" w:hAnsi="Arial" w:cs="Arial"/>
+          <w:sz w:val="24"/>
+          <w:szCs w:val="24"/>
+        </w:rPr>
+        <w:t>Im Tab „</w:t>
+      </w:r>
+      <w:proofErr w:type="spellStart"/>
+      <w:r>
+        <w:rPr>
+          <w:rFonts w:ascii="Arial" w:hAnsi="Arial" w:cs="Arial"/>
+          <w:sz w:val="24"/>
+          <w:szCs w:val="24"/>
+        </w:rPr>
+        <w:t>Postures</w:t>
+      </w:r>
+      <w:proofErr w:type="spellEnd"/>
+      <w:r>
+        <w:rPr>
+          <w:rFonts w:ascii="Arial" w:hAnsi="Arial" w:cs="Arial"/>
+          <w:sz w:val="24"/>
+          <w:szCs w:val="24"/>
+        </w:rPr>
+        <w:t xml:space="preserve"> &amp; Tracking“ kann in der unteren Hälfte das Tracking gesteuert werden – der NAO kann hiermit einen roten Ball oder ein Gesicht verfolgen. Je nach NAO ist die „Sichtweite“ dabei unterschiedlich groß (neuer blauer NAO am besten, orangener am schlechtesten</w:t>
+      </w:r>
+      <w:proofErr w:type="gramStart"/>
+      <w:r>
+        <w:rPr>
+          <w:rFonts w:ascii="Arial" w:hAnsi="Arial" w:cs="Arial"/>
+          <w:sz w:val="24"/>
+          <w:szCs w:val="24"/>
+        </w:rPr>
+        <w:t>) .</w:t>
+      </w:r>
+      <w:proofErr w:type="gramEnd"/>
+    </w:p>
+    <w:p>
+      <w:pPr>
+        <w:pStyle w:val="ListParagraph"/>
+        <w:numPr>
+          <w:ilvl w:val="0"/>
+          <w:numId w:val="3"/>
+        </w:numPr>
+        <w:rPr>
+          <w:rFonts w:ascii="Arial" w:hAnsi="Arial" w:cs="Arial"/>
+          <w:sz w:val="24"/>
+          <w:szCs w:val="24"/>
+          <w:u w:val="single"/>
+        </w:rPr>
+      </w:pPr>
+      <w:r>
+        <w:rPr>
+          <w:rFonts w:ascii="Arial" w:hAnsi="Arial" w:cs="Arial"/>
+          <w:sz w:val="24"/>
+          <w:szCs w:val="24"/>
+        </w:rPr>
+        <w:t xml:space="preserve">„Target“/Ziel: roter Ball oder Gesicht, bei „Target </w:t>
+      </w:r>
+      <w:proofErr w:type="spellStart"/>
+      <w:r>
+        <w:rPr>
+          <w:rFonts w:ascii="Arial" w:hAnsi="Arial" w:cs="Arial"/>
+          <w:sz w:val="24"/>
+          <w:szCs w:val="24"/>
+        </w:rPr>
+        <w:t>size</w:t>
+      </w:r>
+      <w:proofErr w:type="spellEnd"/>
+      <w:r>
+        <w:rPr>
+          <w:rFonts w:ascii="Arial" w:hAnsi="Arial" w:cs="Arial"/>
+          <w:sz w:val="24"/>
+          <w:szCs w:val="24"/>
+        </w:rPr>
+        <w:t>“ sollte der ungefähre Durchschnitt in Zentimeter zur Distanzermittlung angegeben werden.</w:t>
+      </w:r>
+    </w:p>
+    <w:p>
+      <w:pPr>
+        <w:pStyle w:val="ListParagraph"/>
+        <w:numPr>
+          <w:ilvl w:val="0"/>
+          <w:numId w:val="3"/>
+        </w:numPr>
+        <w:rPr>
+          <w:rFonts w:ascii="Arial" w:hAnsi="Arial" w:cs="Arial"/>
+          <w:sz w:val="24"/>
+          <w:szCs w:val="24"/>
+          <w:u w:val="single"/>
+        </w:rPr>
+      </w:pPr>
+      <w:r>
+        <w:rPr>
+          <w:rFonts w:ascii="Arial" w:hAnsi="Arial" w:cs="Arial"/>
+          <w:sz w:val="24"/>
+          <w:szCs w:val="24"/>
+        </w:rPr>
+        <w:t>„Mode“: Bei „Head“ verfolgt der NAO nur mit dem Kopf, bei „</w:t>
+      </w:r>
+      <w:proofErr w:type="spellStart"/>
+      <w:r>
+        <w:rPr>
+          <w:rFonts w:ascii="Arial" w:hAnsi="Arial" w:cs="Arial"/>
+          <w:sz w:val="24"/>
+          <w:szCs w:val="24"/>
+        </w:rPr>
+        <w:t>WholeBody</w:t>
+      </w:r>
+      <w:proofErr w:type="spellEnd"/>
+      <w:r>
+        <w:rPr>
+          <w:rFonts w:ascii="Arial" w:hAnsi="Arial" w:cs="Arial"/>
+          <w:sz w:val="24"/>
+          <w:szCs w:val="24"/>
+        </w:rPr>
+        <w:t>“ dreht er sich auch etwas mit und bei „Move“ läuft er dem Ziel hinterher.</w:t>
+      </w:r>
+      <w:r>
+        <w:rPr>
+          <w:rFonts w:ascii="Arial" w:hAnsi="Arial" w:cs="Arial"/>
+          <w:sz w:val="24"/>
+          <w:szCs w:val="24"/>
+        </w:rPr>
+        <w:br/>
+      </w:r>
+      <w:r>
+        <w:rPr>
+          <w:rFonts w:ascii="Arial" w:hAnsi="Arial" w:cs="Arial"/>
+          <w:color w:val="FF0000"/>
+          <w:sz w:val="24"/>
+          <w:szCs w:val="24"/>
+        </w:rPr>
+        <w:t xml:space="preserve">Achtung! Beim Modus „Move“ muss das Tracking </w:t>
+      </w:r>
+      <w:r>
+        <w:rPr>
+          <w:rFonts w:ascii="Arial" w:hAnsi="Arial" w:cs="Arial"/>
+          <w:color w:val="FF0000"/>
+          <w:sz w:val="24"/>
+          <w:szCs w:val="24"/>
+        </w:rPr>
+        <w:t xml:space="preserve">aktiv </w:t>
+      </w:r>
+      <w:r>
+        <w:rPr>
+          <w:rFonts w:ascii="Arial" w:hAnsi="Arial" w:cs="Arial"/>
+          <w:color w:val="FF0000"/>
+          <w:sz w:val="24"/>
+          <w:szCs w:val="24"/>
+        </w:rPr>
+        <w:t>beendet werden, um das Laufen zu beenden! Leider wird das zur Automatisierung gedachte Event „</w:t>
+      </w:r>
+      <w:proofErr w:type="spellStart"/>
+      <w:r>
+        <w:rPr>
+          <w:rFonts w:ascii="Arial" w:hAnsi="Arial" w:cs="Arial"/>
+          <w:color w:val="FF0000"/>
+          <w:sz w:val="24"/>
+          <w:szCs w:val="24"/>
+        </w:rPr>
+        <w:t>TargetReached</w:t>
+      </w:r>
+      <w:proofErr w:type="spellEnd"/>
+      <w:r>
+        <w:rPr>
+          <w:rFonts w:ascii="Arial" w:hAnsi="Arial" w:cs="Arial"/>
+          <w:color w:val="FF0000"/>
+          <w:sz w:val="24"/>
+          <w:szCs w:val="24"/>
+        </w:rPr>
+        <w:t>“ nicht von den NAOs ausgelöst.</w:t>
+      </w:r>
+    </w:p>
+    <w:p>
+      <w:pPr>
+        <w:pStyle w:val="ListParagraph"/>
+        <w:numPr>
+          <w:ilvl w:val="0"/>
+          <w:numId w:val="3"/>
+        </w:numPr>
+        <w:rPr>
+          <w:rFonts w:ascii="Arial" w:hAnsi="Arial" w:cs="Arial"/>
+          <w:sz w:val="24"/>
+          <w:szCs w:val="24"/>
+          <w:u w:val="single"/>
+        </w:rPr>
+      </w:pPr>
+      <w:r>
+        <w:rPr>
+          <w:rFonts w:ascii="Arial" w:hAnsi="Arial" w:cs="Arial"/>
+          <w:sz w:val="24"/>
+          <w:szCs w:val="24"/>
+        </w:rPr>
+        <w:t>„</w:t>
+      </w:r>
+      <w:proofErr w:type="spellStart"/>
+      <w:r>
+        <w:rPr>
+          <w:rFonts w:ascii="Arial" w:hAnsi="Arial" w:cs="Arial"/>
+          <w:sz w:val="24"/>
+          <w:szCs w:val="24"/>
+        </w:rPr>
+        <w:t>Effector</w:t>
+      </w:r>
+      <w:proofErr w:type="spellEnd"/>
+      <w:r>
+        <w:rPr>
+          <w:rFonts w:ascii="Arial" w:hAnsi="Arial" w:cs="Arial"/>
+          <w:sz w:val="24"/>
+          <w:szCs w:val="24"/>
+        </w:rPr>
+        <w:t xml:space="preserve">“: Hier kann ausgewählt werden, ob der NAO das Ziel zusätzlich mit den Armen verfolgen soll. </w:t>
+      </w:r>
+      <w:r>
+        <w:rPr>
+          <w:rFonts w:ascii="Arial" w:hAnsi="Arial" w:cs="Arial"/>
+          <w:sz w:val="24"/>
+          <w:szCs w:val="24"/>
+        </w:rPr>
+        <w:t>Dies ist im Modus „Move“ deaktiviert, da der NAO sonst eine hohe Sturzgefahr hat.</w:t>
       </w:r>
     </w:p>
     <w:p>
@@ -954,171 +2964,13 @@
           <w:rFonts w:ascii="Arial" w:hAnsi="Arial" w:cs="Arial"/>
           <w:sz w:val="24"/>
           <w:szCs w:val="24"/>
-        </w:rPr>
-      </w:pPr>
-    </w:p>
-    <w:p>
-      <w:pPr>
-        <w:pStyle w:val="Listenabsatz"/>
-        <w:numPr>
-          <w:ilvl w:val="0"/>
-          <w:numId w:val="1"/>
-        </w:numPr>
-        <w:rPr>
-          <w:rFonts w:ascii="Arial" w:hAnsi="Arial" w:cs="Arial"/>
-          <w:b/>
-          <w:sz w:val="28"/>
-          <w:szCs w:val="28"/>
-        </w:rPr>
-      </w:pPr>
-      <w:r>
-        <w:rPr>
-          <w:rFonts w:ascii="Arial" w:hAnsi="Arial" w:cs="Arial"/>
-          <w:b/>
-          <w:sz w:val="28"/>
-          <w:szCs w:val="28"/>
-        </w:rPr>
-        <w:t>AlTouch:</w:t>
-      </w:r>
-    </w:p>
-    <w:p>
-      <w:pPr>
-        <w:pStyle w:val="Listenabsatz"/>
-        <w:numPr>
-          <w:ilvl w:val="0"/>
-          <w:numId w:val="3"/>
-        </w:numPr>
-        <w:rPr>
-          <w:rFonts w:ascii="Arial" w:hAnsi="Arial" w:cs="Arial"/>
-          <w:sz w:val="24"/>
-          <w:szCs w:val="24"/>
-        </w:rPr>
-      </w:pPr>
-      <w:r>
-        <w:rPr>
-          <w:rFonts w:ascii="Arial" w:hAnsi="Arial" w:cs="Arial"/>
-          <w:sz w:val="24"/>
-          <w:szCs w:val="24"/>
-        </w:rPr>
-        <w:t>Im Tab „Speech“ lässt sich die aktuelle Sprachkonfiguration (Text, Sprache, Speed, Pitch) mit den drei Buttons in der oberen Mitte zu einem Kopf-Sensor („Tactil“) des NAO speichern.</w:t>
-      </w:r>
-    </w:p>
-    <w:p>
-      <w:pPr>
-        <w:pStyle w:val="Listenabsatz"/>
-        <w:numPr>
-          <w:ilvl w:val="0"/>
-          <w:numId w:val="3"/>
-        </w:numPr>
-        <w:rPr>
-          <w:rFonts w:ascii="Arial" w:hAnsi="Arial" w:cs="Arial"/>
-          <w:sz w:val="24"/>
-          <w:szCs w:val="24"/>
-        </w:rPr>
-      </w:pPr>
-      <w:r>
-        <w:rPr>
-          <w:rFonts w:ascii="Arial" w:hAnsi="Arial" w:cs="Arial"/>
-          <w:sz w:val="24"/>
-          <w:szCs w:val="24"/>
-        </w:rPr>
-        <w:t>Da die Speicherung zur Laufzeit im Programm geschieht und nicht auf NAO-Seite, gilt die Zuordnung auch nach Trennen und Aufbau der Verbindung zu einem anderen NAO.</w:t>
-      </w:r>
-    </w:p>
-    <w:p>
-      <w:pPr>
-        <w:pStyle w:val="Listenabsatz"/>
-        <w:numPr>
-          <w:ilvl w:val="0"/>
-          <w:numId w:val="3"/>
-        </w:numPr>
-        <w:rPr>
-          <w:rFonts w:ascii="Arial" w:hAnsi="Arial" w:cs="Arial"/>
-          <w:sz w:val="24"/>
-          <w:szCs w:val="24"/>
-        </w:rPr>
-      </w:pPr>
-      <w:r>
-        <w:rPr>
-          <w:rFonts w:ascii="Arial" w:hAnsi="Arial" w:cs="Arial"/>
-          <w:sz w:val="24"/>
-          <w:szCs w:val="24"/>
-        </w:rPr>
-        <w:t xml:space="preserve">Bei Berühren eines Kopf-Sensors mit Belegung sagt der NAO den gespeicherten Text gemäß der Konfiguration mit seiner </w:t>
-      </w:r>
-      <w:r>
-        <w:rPr>
-          <w:rFonts w:ascii="Arial" w:hAnsi="Arial" w:cs="Arial"/>
-          <w:b/>
-          <w:sz w:val="24"/>
-          <w:szCs w:val="24"/>
-        </w:rPr>
-        <w:t>aktuell</w:t>
-      </w:r>
-      <w:r>
-        <w:rPr>
-          <w:rFonts w:ascii="Arial" w:hAnsi="Arial" w:cs="Arial"/>
-          <w:sz w:val="24"/>
-          <w:szCs w:val="24"/>
-        </w:rPr>
-        <w:t xml:space="preserve"> eingestellten Lautstärke</w:t>
-      </w:r>
-      <w:r>
-        <w:rPr>
-          <w:rFonts w:ascii="Arial" w:hAnsi="Arial" w:cs="Arial"/>
-          <w:sz w:val="24"/>
-          <w:szCs w:val="24"/>
-        </w:rPr>
-        <w:t>. Das Berühren wird über ein Label neben den Buttons visualisiert.</w:t>
-      </w:r>
-    </w:p>
-    <w:p>
-      <w:pPr>
-        <w:rPr>
-          <w:rFonts w:ascii="Arial" w:hAnsi="Arial" w:cs="Arial"/>
-          <w:b/>
-          <w:sz w:val="28"/>
-          <w:szCs w:val="28"/>
-        </w:rPr>
-      </w:pPr>
-    </w:p>
-    <w:p>
-      <w:pPr>
-        <w:jc w:val="center"/>
-        <w:rPr>
-          <w:rFonts w:ascii="Arial" w:hAnsi="Arial" w:cs="Arial"/>
-          <w:b/>
-          <w:sz w:val="32"/>
-          <w:szCs w:val="32"/>
-          <w:u w:val="single"/>
-        </w:rPr>
-      </w:pPr>
-      <w:r>
-        <w:rPr>
-          <w:rFonts w:ascii="Arial" w:hAnsi="Arial" w:cs="Arial"/>
-          <w:b/>
-          <w:sz w:val="32"/>
-          <w:szCs w:val="32"/>
-          <w:u w:val="single"/>
-        </w:rPr>
-        <w:t>NICE-TO-HAVE</w:t>
-      </w:r>
-    </w:p>
-    <w:p>
-      <w:pPr>
-        <w:jc w:val="center"/>
-        <w:rPr>
-          <w:rFonts w:ascii="Arial" w:hAnsi="Arial" w:cs="Arial"/>
-          <w:b/>
-          <w:sz w:val="32"/>
-          <w:szCs w:val="32"/>
-          <w:u w:val="single"/>
-        </w:rPr>
-      </w:pPr>
-    </w:p>
-    <w:p>
-      <w:pPr>
-        <w:pStyle w:val="Listenabsatz"/>
+          <w:u w:val="single"/>
+        </w:rPr>
+      </w:pPr>
+    </w:p>
+    <w:p>
+      <w:pPr>
+        <w:pStyle w:val="ListParagraph"/>
         <w:numPr>
           <w:ilvl w:val="0"/>
           <w:numId w:val="4"/>
@@ -1138,510 +2990,12 @@
           <w:sz w:val="28"/>
           <w:szCs w:val="28"/>
         </w:rPr>
-        <w:t xml:space="preserve">         </w:t>
-      </w:r>
-      <w:r>
-        <w:rPr>
-          <w:rFonts w:ascii="Arial" w:hAnsi="Arial" w:cs="Arial"/>
-          <w:b/>
-          <w:sz w:val="28"/>
-          <w:szCs w:val="28"/>
-        </w:rPr>
-        <w:t>ALSpeechRecognition</w:t>
-      </w:r>
-      <w:r>
-        <w:rPr>
-          <w:rFonts w:ascii="Arial" w:hAnsi="Arial" w:cs="Arial"/>
-          <w:b/>
-          <w:sz w:val="28"/>
-          <w:szCs w:val="28"/>
-        </w:rPr>
-        <w:t>:</w:t>
-      </w:r>
-    </w:p>
-    <w:p>
-      <w:pPr>
-        <w:pStyle w:val="Listenabsatz"/>
-        <w:numPr>
-          <w:ilvl w:val="0"/>
-          <w:numId w:val="3"/>
-        </w:numPr>
-        <w:rPr>
-          <w:rFonts w:ascii="Arial" w:hAnsi="Arial" w:cs="Arial"/>
-          <w:sz w:val="24"/>
-          <w:szCs w:val="24"/>
-          <w:u w:val="single"/>
-        </w:rPr>
-      </w:pPr>
-      <w:r>
-        <w:rPr>
-          <w:rFonts w:ascii="Arial" w:hAnsi="Arial" w:cs="Arial"/>
-          <w:sz w:val="24"/>
-          <w:szCs w:val="24"/>
-        </w:rPr>
-        <w:t>TODO</w:t>
-      </w:r>
-    </w:p>
-    <w:p>
-      <w:pPr>
-        <w:ind w:left="708"/>
-        <w:rPr>
-          <w:rFonts w:ascii="Arial" w:hAnsi="Arial" w:cs="Arial"/>
-          <w:sz w:val="24"/>
-          <w:szCs w:val="24"/>
-          <w:u w:val="single"/>
-        </w:rPr>
-      </w:pPr>
-    </w:p>
-    <w:p>
-      <w:pPr>
-        <w:pStyle w:val="Listenabsatz"/>
-        <w:numPr>
-          <w:ilvl w:val="0"/>
-          <w:numId w:val="4"/>
-        </w:numPr>
-        <w:rPr>
-          <w:rFonts w:ascii="Arial" w:hAnsi="Arial" w:cs="Arial"/>
-          <w:b/>
-          <w:sz w:val="28"/>
-          <w:szCs w:val="28"/>
-          <w:u w:val="single"/>
-        </w:rPr>
-      </w:pPr>
-      <w:r>
-        <w:rPr>
-          <w:rFonts w:ascii="Arial" w:hAnsi="Arial" w:cs="Arial"/>
-          <w:b/>
-          <w:sz w:val="28"/>
-          <w:szCs w:val="28"/>
-        </w:rPr>
-        <w:t xml:space="preserve">         </w:t>
-      </w:r>
-      <w:r>
-        <w:rPr>
-          <w:rFonts w:ascii="Arial" w:hAnsi="Arial" w:cs="Arial"/>
-          <w:b/>
-          <w:sz w:val="28"/>
-          <w:szCs w:val="28"/>
-        </w:rPr>
-        <w:t>ALVideoDevice</w:t>
-      </w:r>
-      <w:r>
-        <w:rPr>
-          <w:rFonts w:ascii="Arial" w:hAnsi="Arial" w:cs="Arial"/>
-          <w:b/>
-          <w:sz w:val="28"/>
-          <w:szCs w:val="28"/>
-        </w:rPr>
-        <w:t>:</w:t>
-      </w:r>
-    </w:p>
-    <w:p>
-      <w:pPr>
-        <w:pStyle w:val="Listenabsatz"/>
-        <w:numPr>
-          <w:ilvl w:val="0"/>
-          <w:numId w:val="3"/>
-        </w:numPr>
-        <w:rPr>
-          <w:rFonts w:ascii="Arial" w:hAnsi="Arial" w:cs="Arial"/>
-          <w:sz w:val="24"/>
-          <w:szCs w:val="24"/>
-          <w:u w:val="single"/>
-        </w:rPr>
-      </w:pPr>
-      <w:r>
-        <w:rPr>
-          <w:rFonts w:ascii="Arial" w:hAnsi="Arial" w:cs="Arial"/>
-          <w:sz w:val="24"/>
-          <w:szCs w:val="24"/>
-        </w:rPr>
-        <w:t xml:space="preserve">Im Tab „Moves“ wird mittig das </w:t>
-      </w:r>
-      <w:r>
-        <w:rPr>
-          <w:rFonts w:ascii="Arial" w:hAnsi="Arial" w:cs="Arial"/>
-          <w:sz w:val="24"/>
-          <w:szCs w:val="24"/>
-        </w:rPr>
-        <w:t xml:space="preserve">aktuelle </w:t>
-      </w:r>
-      <w:r>
-        <w:rPr>
-          <w:rFonts w:ascii="Arial" w:hAnsi="Arial" w:cs="Arial"/>
-          <w:sz w:val="24"/>
-          <w:szCs w:val="24"/>
-        </w:rPr>
-        <w:t xml:space="preserve">Kamerabild </w:t>
-      </w:r>
-      <w:r>
-        <w:rPr>
-          <w:rFonts w:ascii="Arial" w:hAnsi="Arial" w:cs="Arial"/>
-          <w:sz w:val="24"/>
-          <w:szCs w:val="24"/>
-        </w:rPr>
-        <w:t xml:space="preserve">(live streaming) </w:t>
-      </w:r>
-      <w:r>
-        <w:rPr>
-          <w:rFonts w:ascii="Arial" w:hAnsi="Arial" w:cs="Arial"/>
-          <w:sz w:val="24"/>
-          <w:szCs w:val="24"/>
-        </w:rPr>
-        <w:t>in der</w:t>
-      </w:r>
-      <w:r>
-        <w:rPr>
-          <w:rFonts w:ascii="Arial" w:hAnsi="Arial" w:cs="Arial"/>
-          <w:sz w:val="24"/>
-          <w:szCs w:val="24"/>
-        </w:rPr>
-        <w:t xml:space="preserve"> Auflösung 320x240 dargestellt.</w:t>
-      </w:r>
-    </w:p>
-    <w:p>
-      <w:pPr>
-        <w:pStyle w:val="Listenabsatz"/>
-        <w:numPr>
-          <w:ilvl w:val="0"/>
-          <w:numId w:val="3"/>
-        </w:numPr>
-        <w:rPr>
-          <w:rFonts w:ascii="Arial" w:hAnsi="Arial" w:cs="Arial"/>
-          <w:sz w:val="24"/>
-          <w:szCs w:val="24"/>
-          <w:u w:val="single"/>
-        </w:rPr>
-      </w:pPr>
-      <w:r>
-        <w:rPr>
-          <w:rFonts w:ascii="Arial" w:hAnsi="Arial" w:cs="Arial"/>
-          <w:sz w:val="24"/>
-          <w:szCs w:val="24"/>
-        </w:rPr>
-        <w:t>Zum</w:t>
-      </w:r>
-      <w:r>
-        <w:rPr>
-          <w:rFonts w:ascii="Arial" w:hAnsi="Arial" w:cs="Arial"/>
-          <w:sz w:val="24"/>
-          <w:szCs w:val="24"/>
-        </w:rPr>
-        <w:t xml:space="preserve"> Aktivieren/Deaktivieren der Kamera können die darunter positionierten Buttons verwendet werden (nötig aufgrund der Verlangsamung der restlichen Anwendung bei aktivierter Kamera.</w:t>
-      </w:r>
-    </w:p>
-    <w:p>
-      <w:pPr>
-        <w:pStyle w:val="Listenabsatz"/>
-        <w:numPr>
-          <w:ilvl w:val="0"/>
-          <w:numId w:val="3"/>
-        </w:numPr>
-        <w:rPr>
-          <w:rFonts w:ascii="Arial" w:hAnsi="Arial" w:cs="Arial"/>
-          <w:sz w:val="24"/>
-          <w:szCs w:val="24"/>
-          <w:u w:val="single"/>
-        </w:rPr>
-      </w:pPr>
-      <w:r>
-        <w:rPr>
-          <w:rFonts w:ascii="Arial" w:hAnsi="Arial" w:cs="Arial"/>
-          <w:sz w:val="24"/>
-          <w:szCs w:val="24"/>
-        </w:rPr>
-        <w:t>Über den Button „Photo“</w:t>
-      </w:r>
-      <w:r>
-        <w:rPr>
-          <w:rFonts w:ascii="Arial" w:hAnsi="Arial" w:cs="Arial"/>
-          <w:sz w:val="24"/>
-          <w:szCs w:val="24"/>
-        </w:rPr>
-        <w:t xml:space="preserve"> kann</w:t>
-      </w:r>
-      <w:r>
-        <w:rPr>
-          <w:rFonts w:ascii="Arial" w:hAnsi="Arial" w:cs="Arial"/>
-          <w:sz w:val="24"/>
-          <w:szCs w:val="24"/>
-        </w:rPr>
-        <w:t xml:space="preserve"> ein PNG-Bild </w:t>
-      </w:r>
-      <w:proofErr w:type="gramStart"/>
-      <w:r>
-        <w:rPr>
-          <w:rFonts w:ascii="Arial" w:hAnsi="Arial" w:cs="Arial"/>
-          <w:sz w:val="24"/>
-          <w:szCs w:val="24"/>
-        </w:rPr>
-        <w:t>des aktuelles Kamerabildes</w:t>
-      </w:r>
-      <w:proofErr w:type="gramEnd"/>
-      <w:r>
-        <w:rPr>
-          <w:rFonts w:ascii="Arial" w:hAnsi="Arial" w:cs="Arial"/>
-          <w:sz w:val="24"/>
-          <w:szCs w:val="24"/>
-        </w:rPr>
-        <w:t xml:space="preserve"> erzeugt werden. Dieses wird im Verzeichnis, in dem die Anwendung liegt, </w:t>
-      </w:r>
-      <w:r>
-        <w:rPr>
-          <w:rFonts w:ascii="Arial" w:hAnsi="Arial" w:cs="Arial"/>
-          <w:sz w:val="24"/>
-          <w:szCs w:val="24"/>
-        </w:rPr>
-        <w:lastRenderedPageBreak/>
-        <w:t xml:space="preserve">im Unterverzeichnis </w:t>
-      </w:r>
-      <w:proofErr w:type="gramStart"/>
-      <w:r>
-        <w:rPr>
-          <w:rFonts w:ascii="Arial" w:hAnsi="Arial" w:cs="Arial"/>
-          <w:sz w:val="24"/>
-          <w:szCs w:val="24"/>
-        </w:rPr>
-        <w:t>„./</w:t>
-      </w:r>
-      <w:proofErr w:type="gramEnd"/>
-      <w:r>
-        <w:rPr>
-          <w:rFonts w:ascii="Arial" w:hAnsi="Arial" w:cs="Arial"/>
-          <w:sz w:val="24"/>
-          <w:szCs w:val="24"/>
-        </w:rPr>
-        <w:t>nao_dashboard/photos/“</w:t>
-      </w:r>
-      <w:r>
-        <w:rPr>
-          <w:rFonts w:ascii="Arial" w:hAnsi="Arial" w:cs="Arial"/>
-          <w:sz w:val="24"/>
-          <w:szCs w:val="24"/>
-        </w:rPr>
-        <w:t xml:space="preserve"> als „naoCam-Tag-Monat-Jahr-StundenMinutenSekundenMillisekunden.png“ gespeichert. Vorraussetzung dafür ist Schreibberechtigung für das Verzeichnis, in dem die Anwendung liegt.</w:t>
-      </w:r>
-    </w:p>
-    <w:p>
-      <w:pPr>
-        <w:ind w:left="708"/>
-        <w:rPr>
-          <w:rFonts w:ascii="Arial" w:hAnsi="Arial" w:cs="Arial"/>
-          <w:sz w:val="24"/>
-          <w:szCs w:val="24"/>
-          <w:u w:val="single"/>
-        </w:rPr>
-      </w:pPr>
-    </w:p>
-    <w:p>
-      <w:pPr>
-        <w:pStyle w:val="Listenabsatz"/>
-        <w:numPr>
-          <w:ilvl w:val="0"/>
-          <w:numId w:val="4"/>
-        </w:numPr>
-        <w:rPr>
-          <w:rFonts w:ascii="Arial" w:hAnsi="Arial" w:cs="Arial"/>
-          <w:b/>
-          <w:sz w:val="28"/>
-          <w:szCs w:val="28"/>
-          <w:u w:val="single"/>
-        </w:rPr>
-      </w:pPr>
-      <w:r>
-        <w:rPr>
-          <w:rFonts w:ascii="Arial" w:hAnsi="Arial" w:cs="Arial"/>
-          <w:b/>
-          <w:sz w:val="28"/>
-          <w:szCs w:val="28"/>
-        </w:rPr>
-        <w:t xml:space="preserve">         ALTracker:</w:t>
-      </w:r>
-    </w:p>
-    <w:p>
-      <w:pPr>
-        <w:pStyle w:val="Listenabsatz"/>
-        <w:numPr>
-          <w:ilvl w:val="0"/>
-          <w:numId w:val="3"/>
-        </w:numPr>
-        <w:rPr>
-          <w:rFonts w:ascii="Arial" w:hAnsi="Arial" w:cs="Arial"/>
-          <w:sz w:val="24"/>
-          <w:szCs w:val="24"/>
-          <w:u w:val="single"/>
-        </w:rPr>
-      </w:pPr>
-      <w:r>
-        <w:rPr>
-          <w:rFonts w:ascii="Arial" w:hAnsi="Arial" w:cs="Arial"/>
-          <w:sz w:val="24"/>
-          <w:szCs w:val="24"/>
-        </w:rPr>
-        <w:t>Im Tab „Postures &amp; Tracking“ kann in der unteren Hälfte das Tracking gesteuert werden – der NAO kann hiermit einen roten Ball oder ein Gesicht verfolgen. Je nach NAO ist die „Sichtweite“ dabei unterschiedlich groß (neuer blauer NAO am besten, orangener am schlechtesten</w:t>
-      </w:r>
-      <w:proofErr w:type="gramStart"/>
-      <w:r>
-        <w:rPr>
-          <w:rFonts w:ascii="Arial" w:hAnsi="Arial" w:cs="Arial"/>
-          <w:sz w:val="24"/>
-          <w:szCs w:val="24"/>
-        </w:rPr>
-        <w:t>) .</w:t>
-      </w:r>
-      <w:proofErr w:type="gramEnd"/>
-    </w:p>
-    <w:p>
-      <w:pPr>
-        <w:pStyle w:val="Listenabsatz"/>
-        <w:numPr>
-          <w:ilvl w:val="0"/>
-          <w:numId w:val="3"/>
-        </w:numPr>
-        <w:rPr>
-          <w:rFonts w:ascii="Arial" w:hAnsi="Arial" w:cs="Arial"/>
-          <w:sz w:val="24"/>
-          <w:szCs w:val="24"/>
-          <w:u w:val="single"/>
-        </w:rPr>
-      </w:pPr>
-      <w:r>
-        <w:rPr>
-          <w:rFonts w:ascii="Arial" w:hAnsi="Arial" w:cs="Arial"/>
-          <w:sz w:val="24"/>
-          <w:szCs w:val="24"/>
-        </w:rPr>
-        <w:t>„Target“/Ziel: roter Ball oder Gesicht, bei „Target size“ sollte der ungefähre Durchschnitt in Zentimeter zur Distanzermittlung angegeben werden.</w:t>
-      </w:r>
-    </w:p>
-    <w:p>
-      <w:pPr>
-        <w:pStyle w:val="Listenabsatz"/>
-        <w:numPr>
-          <w:ilvl w:val="0"/>
-          <w:numId w:val="3"/>
-        </w:numPr>
-        <w:rPr>
-          <w:rFonts w:ascii="Arial" w:hAnsi="Arial" w:cs="Arial"/>
-          <w:sz w:val="24"/>
-          <w:szCs w:val="24"/>
-          <w:u w:val="single"/>
-        </w:rPr>
-      </w:pPr>
-      <w:r>
-        <w:rPr>
-          <w:rFonts w:ascii="Arial" w:hAnsi="Arial" w:cs="Arial"/>
-          <w:sz w:val="24"/>
-          <w:szCs w:val="24"/>
-        </w:rPr>
-        <w:t>„Mode“: Bei „Head“ verfolgt der NAO nur mit dem Kopf, bei „WholeBody“ dreht er sich auch etwas mit und bei „Move“ läuft er dem Ziel hinterher.</w:t>
-      </w:r>
-      <w:r>
-        <w:rPr>
-          <w:rFonts w:ascii="Arial" w:hAnsi="Arial" w:cs="Arial"/>
-          <w:sz w:val="24"/>
-          <w:szCs w:val="24"/>
-        </w:rPr>
-        <w:br/>
-      </w:r>
-      <w:r>
-        <w:rPr>
-          <w:rFonts w:ascii="Arial" w:hAnsi="Arial" w:cs="Arial"/>
-          <w:color w:val="FF0000"/>
-          <w:sz w:val="24"/>
-          <w:szCs w:val="24"/>
-        </w:rPr>
-        <w:t xml:space="preserve">Achtung! Beim Modus „Move“ muss das Tracking </w:t>
-      </w:r>
-      <w:r>
-        <w:rPr>
-          <w:rFonts w:ascii="Arial" w:hAnsi="Arial" w:cs="Arial"/>
-          <w:color w:val="FF0000"/>
-          <w:sz w:val="24"/>
-          <w:szCs w:val="24"/>
-        </w:rPr>
-        <w:t xml:space="preserve">aktiv </w:t>
-      </w:r>
-      <w:r>
-        <w:rPr>
-          <w:rFonts w:ascii="Arial" w:hAnsi="Arial" w:cs="Arial"/>
-          <w:color w:val="FF0000"/>
-          <w:sz w:val="24"/>
-          <w:szCs w:val="24"/>
-        </w:rPr>
-        <w:t>beendet werden, um das Laufen zu beenden! Leider wird das zur Automatisierung gedachte Event „TargetReached“ nicht von den NAOs ausgelöst.</w:t>
-      </w:r>
-    </w:p>
-    <w:p>
-      <w:pPr>
-        <w:pStyle w:val="Listenabsatz"/>
-        <w:numPr>
-          <w:ilvl w:val="0"/>
-          <w:numId w:val="3"/>
-        </w:numPr>
-        <w:rPr>
-          <w:rFonts w:ascii="Arial" w:hAnsi="Arial" w:cs="Arial"/>
-          <w:sz w:val="24"/>
-          <w:szCs w:val="24"/>
-          <w:u w:val="single"/>
-        </w:rPr>
-      </w:pPr>
-      <w:r>
-        <w:rPr>
-          <w:rFonts w:ascii="Arial" w:hAnsi="Arial" w:cs="Arial"/>
-          <w:sz w:val="24"/>
-          <w:szCs w:val="24"/>
-        </w:rPr>
-        <w:t xml:space="preserve">„Effector“: Hier kann ausgewählt werden, ob der NAO das Ziel zusätzlich mit den Armen verfolgen soll. </w:t>
-      </w:r>
-      <w:r>
-        <w:rPr>
-          <w:rFonts w:ascii="Arial" w:hAnsi="Arial" w:cs="Arial"/>
-          <w:sz w:val="24"/>
-          <w:szCs w:val="24"/>
-        </w:rPr>
-        <w:t>Dies ist im Modus „Move“ deaktiviert, da der NAO sonst eine hohe Sturzgefahr hat.</w:t>
-      </w:r>
-    </w:p>
-    <w:p>
-      <w:pPr>
-        <w:ind w:left="708"/>
-        <w:rPr>
-          <w:rFonts w:ascii="Arial" w:hAnsi="Arial" w:cs="Arial"/>
-          <w:sz w:val="24"/>
-          <w:szCs w:val="24"/>
-          <w:u w:val="single"/>
-        </w:rPr>
-      </w:pPr>
-    </w:p>
-    <w:p>
-      <w:pPr>
-        <w:pStyle w:val="Listenabsatz"/>
-        <w:numPr>
-          <w:ilvl w:val="0"/>
-          <w:numId w:val="4"/>
-        </w:numPr>
-        <w:rPr>
-          <w:rFonts w:ascii="Arial" w:hAnsi="Arial" w:cs="Arial"/>
-          <w:b/>
-          <w:sz w:val="28"/>
-          <w:szCs w:val="28"/>
-          <w:u w:val="single"/>
-        </w:rPr>
-      </w:pPr>
-      <w:r>
-        <w:rPr>
-          <w:rFonts w:ascii="Arial" w:hAnsi="Arial" w:cs="Arial"/>
-          <w:b/>
-          <w:sz w:val="28"/>
-          <w:szCs w:val="28"/>
-        </w:rPr>
         <w:t xml:space="preserve">         Erweiterungen:</w:t>
       </w:r>
     </w:p>
     <w:p>
       <w:pPr>
-        <w:pStyle w:val="Listenabsatz"/>
+        <w:pStyle w:val="ListParagraph"/>
         <w:numPr>
           <w:ilvl w:val="1"/>
           <w:numId w:val="4"/>
@@ -1654,20 +3008,32 @@
           <w:u w:val="single"/>
         </w:rPr>
       </w:pPr>
-      <w:r>
-        <w:rPr>
-          <w:rFonts w:ascii="Arial" w:hAnsi="Arial" w:cs="Arial"/>
-          <w:b/>
-          <w:sz w:val="24"/>
-          <w:szCs w:val="24"/>
-          <w:u w:val="single"/>
-        </w:rPr>
-        <w:t>Application / Session:</w:t>
-      </w:r>
-    </w:p>
-    <w:p>
-      <w:pPr>
-        <w:pStyle w:val="Listenabsatz"/>
+      <w:proofErr w:type="spellStart"/>
+      <w:r>
+        <w:rPr>
+          <w:rFonts w:ascii="Arial" w:hAnsi="Arial" w:cs="Arial"/>
+          <w:b/>
+          <w:sz w:val="24"/>
+          <w:szCs w:val="24"/>
+          <w:u w:val="single"/>
+        </w:rPr>
+        <w:t>Application</w:t>
+      </w:r>
+      <w:proofErr w:type="spellEnd"/>
+      <w:r>
+        <w:rPr>
+          <w:rFonts w:ascii="Arial" w:hAnsi="Arial" w:cs="Arial"/>
+          <w:b/>
+          <w:sz w:val="24"/>
+          <w:szCs w:val="24"/>
+          <w:u w:val="single"/>
+        </w:rPr>
+        <w:t xml:space="preserve"> / Session:</w:t>
+      </w:r>
+    </w:p>
+    <w:p>
+      <w:pPr>
+        <w:pStyle w:val="ListParagraph"/>
         <w:numPr>
           <w:ilvl w:val="1"/>
           <w:numId w:val="3"/>
@@ -1697,7 +3063,7 @@
     </w:p>
     <w:p>
       <w:pPr>
-        <w:pStyle w:val="Listenabsatz"/>
+        <w:pStyle w:val="ListParagraph"/>
         <w:numPr>
           <w:ilvl w:val="1"/>
           <w:numId w:val="3"/>
@@ -1719,7 +3085,7 @@
     </w:p>
     <w:p>
       <w:pPr>
-        <w:pStyle w:val="Listenabsatz"/>
+        <w:pStyle w:val="ListParagraph"/>
         <w:ind w:left="1440"/>
         <w:rPr>
           <w:rFonts w:ascii="Arial" w:hAnsi="Arial" w:cs="Arial"/>
@@ -1730,7 +3096,7 @@
     </w:p>
     <w:p>
       <w:pPr>
-        <w:pStyle w:val="Listenabsatz"/>
+        <w:pStyle w:val="ListParagraph"/>
         <w:numPr>
           <w:ilvl w:val="1"/>
           <w:numId w:val="4"/>
@@ -1743,20 +3109,32 @@
           <w:u w:val="single"/>
         </w:rPr>
       </w:pPr>
-      <w:r>
-        <w:rPr>
-          <w:rFonts w:ascii="Arial" w:hAnsi="Arial" w:cs="Arial"/>
-          <w:b/>
-          <w:sz w:val="24"/>
-          <w:szCs w:val="24"/>
-          <w:u w:val="single"/>
-        </w:rPr>
-        <w:t>ALMotion (Bewegung):</w:t>
-      </w:r>
-    </w:p>
-    <w:p>
-      <w:pPr>
-        <w:pStyle w:val="Listenabsatz"/>
+      <w:proofErr w:type="spellStart"/>
+      <w:r>
+        <w:rPr>
+          <w:rFonts w:ascii="Arial" w:hAnsi="Arial" w:cs="Arial"/>
+          <w:b/>
+          <w:sz w:val="24"/>
+          <w:szCs w:val="24"/>
+          <w:u w:val="single"/>
+        </w:rPr>
+        <w:t>ALMotion</w:t>
+      </w:r>
+      <w:proofErr w:type="spellEnd"/>
+      <w:r>
+        <w:rPr>
+          <w:rFonts w:ascii="Arial" w:hAnsi="Arial" w:cs="Arial"/>
+          <w:b/>
+          <w:sz w:val="24"/>
+          <w:szCs w:val="24"/>
+          <w:u w:val="single"/>
+        </w:rPr>
+        <w:t xml:space="preserve"> (Bewegung):</w:t>
+      </w:r>
+    </w:p>
+    <w:p>
+      <w:pPr>
+        <w:pStyle w:val="ListParagraph"/>
         <w:numPr>
           <w:ilvl w:val="1"/>
           <w:numId w:val="3"/>
@@ -1778,7 +3156,7 @@
     </w:p>
     <w:p>
       <w:pPr>
-        <w:pStyle w:val="Listenabsatz"/>
+        <w:pStyle w:val="ListParagraph"/>
         <w:ind w:left="1440"/>
         <w:rPr>
           <w:rFonts w:ascii="Arial" w:hAnsi="Arial" w:cs="Arial"/>
@@ -1789,7 +3167,7 @@
     </w:p>
     <w:p>
       <w:pPr>
-        <w:pStyle w:val="Listenabsatz"/>
+        <w:pStyle w:val="ListParagraph"/>
         <w:numPr>
           <w:ilvl w:val="1"/>
           <w:numId w:val="4"/>
@@ -1802,20 +3180,32 @@
           <w:u w:val="single"/>
         </w:rPr>
       </w:pPr>
-      <w:r>
-        <w:rPr>
-          <w:rFonts w:ascii="Arial" w:hAnsi="Arial" w:cs="Arial"/>
-          <w:b/>
-          <w:sz w:val="24"/>
-          <w:szCs w:val="24"/>
-          <w:u w:val="single"/>
-        </w:rPr>
-        <w:t>ALLeds:</w:t>
-      </w:r>
-    </w:p>
-    <w:p>
-      <w:pPr>
-        <w:pStyle w:val="Listenabsatz"/>
+      <w:proofErr w:type="spellStart"/>
+      <w:r>
+        <w:rPr>
+          <w:rFonts w:ascii="Arial" w:hAnsi="Arial" w:cs="Arial"/>
+          <w:b/>
+          <w:sz w:val="24"/>
+          <w:szCs w:val="24"/>
+          <w:u w:val="single"/>
+        </w:rPr>
+        <w:t>ALLeds</w:t>
+      </w:r>
+      <w:proofErr w:type="spellEnd"/>
+      <w:r>
+        <w:rPr>
+          <w:rFonts w:ascii="Arial" w:hAnsi="Arial" w:cs="Arial"/>
+          <w:b/>
+          <w:sz w:val="24"/>
+          <w:szCs w:val="24"/>
+          <w:u w:val="single"/>
+        </w:rPr>
+        <w:t>:</w:t>
+      </w:r>
+    </w:p>
+    <w:p>
+      <w:pPr>
+        <w:pStyle w:val="ListParagraph"/>
         <w:numPr>
           <w:ilvl w:val="1"/>
           <w:numId w:val="3"/>
@@ -1837,7 +3227,7 @@
     </w:p>
     <w:p>
       <w:pPr>
-        <w:pStyle w:val="Listenabsatz"/>
+        <w:pStyle w:val="ListParagraph"/>
         <w:ind w:left="1440"/>
         <w:rPr>
           <w:rFonts w:ascii="Arial" w:hAnsi="Arial" w:cs="Arial"/>
@@ -1848,7 +3238,7 @@
     </w:p>
     <w:p>
       <w:pPr>
-        <w:pStyle w:val="Listenabsatz"/>
+        <w:pStyle w:val="ListParagraph"/>
         <w:numPr>
           <w:ilvl w:val="1"/>
           <w:numId w:val="4"/>
@@ -1861,20 +3251,32 @@
           <w:u w:val="single"/>
         </w:rPr>
       </w:pPr>
-      <w:r>
-        <w:rPr>
-          <w:rFonts w:ascii="Arial" w:hAnsi="Arial" w:cs="Arial"/>
-          <w:b/>
-          <w:sz w:val="24"/>
-          <w:szCs w:val="24"/>
-          <w:u w:val="single"/>
-        </w:rPr>
-        <w:t>ALBattery:</w:t>
-      </w:r>
-    </w:p>
-    <w:p>
-      <w:pPr>
-        <w:pStyle w:val="Listenabsatz"/>
+      <w:proofErr w:type="spellStart"/>
+      <w:r>
+        <w:rPr>
+          <w:rFonts w:ascii="Arial" w:hAnsi="Arial" w:cs="Arial"/>
+          <w:b/>
+          <w:sz w:val="24"/>
+          <w:szCs w:val="24"/>
+          <w:u w:val="single"/>
+        </w:rPr>
+        <w:t>ALBattery</w:t>
+      </w:r>
+      <w:proofErr w:type="spellEnd"/>
+      <w:r>
+        <w:rPr>
+          <w:rFonts w:ascii="Arial" w:hAnsi="Arial" w:cs="Arial"/>
+          <w:b/>
+          <w:sz w:val="24"/>
+          <w:szCs w:val="24"/>
+          <w:u w:val="single"/>
+        </w:rPr>
+        <w:t>:</w:t>
+      </w:r>
+    </w:p>
+    <w:p>
+      <w:pPr>
+        <w:pStyle w:val="ListParagraph"/>
         <w:numPr>
           <w:ilvl w:val="1"/>
           <w:numId w:val="3"/>
@@ -1891,6 +3293,7 @@
           <w:sz w:val="24"/>
           <w:szCs w:val="24"/>
         </w:rPr>
+        <w:lastRenderedPageBreak/>
         <w:t>Zusätzlich zur Visualisierung des Akkuladestands wird auch visualisiert, ob der Akku momentan aufgeladen wird. Leider kann dies nur erkannt werden, wenn das Kabel während die Anwendung verbunden ist an- oder abgesteckt wird. Dies liegt daran, dass es nur ein Event hierzu gibt und keine aktive Methode zum Abholen des Zustands.</w:t>
       </w:r>
     </w:p>
@@ -1916,7 +3319,7 @@
 </file>
 
 <file path=word/endnotes.xml><?xml version="1.0" encoding="utf-8"?>
-<w:endnotes xmlns:wpc="http://schemas.microsoft.com/office/word/2010/wordprocessingCanvas" xmlns:cx="http://schemas.microsoft.com/office/drawing/2014/chartex" xmlns:cx1="http://schemas.microsoft.com/office/drawing/2015/9/8/chartex" xmlns:mc="http://schemas.openxmlformats.org/markup-compatibility/2006" xmlns:o="urn:schemas-microsoft-com:office:office" xmlns:r="http://schemas.openxmlformats.org/officeDocument/2006/relationships" xmlns:m="http://schemas.openxmlformats.org/officeDocument/2006/math" xmlns:v="urn:schemas-microsoft-com:vml" xmlns:wp14="http://schemas.microsoft.com/office/word/2010/wordprocessingDrawing" xmlns:wp="http://schemas.openxmlformats.org/drawingml/2006/wordprocessingDrawing" xmlns:w10="urn:schemas-microsoft-com:office:word" xmlns:w="http://schemas.openxmlformats.org/wordprocessingml/2006/main" xmlns:w14="http://schemas.microsoft.com/office/word/2010/wordml" xmlns:w15="http://schemas.microsoft.com/office/word/2012/wordml" xmlns:w16se="http://schemas.microsoft.com/office/word/2015/wordml/symex" xmlns:wpg="http://schemas.microsoft.com/office/word/2010/wordprocessingGroup" xmlns:wpi="http://schemas.microsoft.com/office/word/2010/wordprocessingInk" xmlns:wne="http://schemas.microsoft.com/office/word/2006/wordml" xmlns:wps="http://schemas.microsoft.com/office/word/2010/wordprocessingShape" mc:Ignorable="w14 w15 w16se wp14">
+<w:endnotes xmlns:wpc="http://schemas.microsoft.com/office/word/2010/wordprocessingCanvas" xmlns:mo="http://schemas.microsoft.com/office/mac/office/2008/main" xmlns:mc="http://schemas.openxmlformats.org/markup-compatibility/2006" xmlns:mv="urn:schemas-microsoft-com:mac:vml" xmlns:o="urn:schemas-microsoft-com:office:office" xmlns:r="http://schemas.openxmlformats.org/officeDocument/2006/relationships" xmlns:m="http://schemas.openxmlformats.org/officeDocument/2006/math" xmlns:v="urn:schemas-microsoft-com:vml" xmlns:wp14="http://schemas.microsoft.com/office/word/2010/wordprocessingDrawing" xmlns:wp="http://schemas.openxmlformats.org/drawingml/2006/wordprocessingDrawing" xmlns:w10="urn:schemas-microsoft-com:office:word" xmlns:w="http://schemas.openxmlformats.org/wordprocessingml/2006/main" xmlns:w14="http://schemas.microsoft.com/office/word/2010/wordml" xmlns:w15="http://schemas.microsoft.com/office/word/2012/wordml" xmlns:wpg="http://schemas.microsoft.com/office/word/2010/wordprocessingGroup" xmlns:wpi="http://schemas.microsoft.com/office/word/2010/wordprocessingInk" xmlns:wne="http://schemas.microsoft.com/office/word/2006/wordml" xmlns:wps="http://schemas.microsoft.com/office/word/2010/wordprocessingShape" mc:Ignorable="w14 w15 wp14">
   <w:endnote w:type="separator" w:id="-1">
     <w:p>
       <w:pPr>
@@ -1941,7 +3344,7 @@
 </file>
 
 <file path=word/footnotes.xml><?xml version="1.0" encoding="utf-8"?>
-<w:footnotes xmlns:wpc="http://schemas.microsoft.com/office/word/2010/wordprocessingCanvas" xmlns:cx="http://schemas.microsoft.com/office/drawing/2014/chartex" xmlns:cx1="http://schemas.microsoft.com/office/drawing/2015/9/8/chartex" xmlns:mc="http://schemas.openxmlformats.org/markup-compatibility/2006" xmlns:o="urn:schemas-microsoft-com:office:office" xmlns:r="http://schemas.openxmlformats.org/officeDocument/2006/relationships" xmlns:m="http://schemas.openxmlformats.org/officeDocument/2006/math" xmlns:v="urn:schemas-microsoft-com:vml" xmlns:wp14="http://schemas.microsoft.com/office/word/2010/wordprocessingDrawing" xmlns:wp="http://schemas.openxmlformats.org/drawingml/2006/wordprocessingDrawing" xmlns:w10="urn:schemas-microsoft-com:office:word" xmlns:w="http://schemas.openxmlformats.org/wordprocessingml/2006/main" xmlns:w14="http://schemas.microsoft.com/office/word/2010/wordml" xmlns:w15="http://schemas.microsoft.com/office/word/2012/wordml" xmlns:w16se="http://schemas.microsoft.com/office/word/2015/wordml/symex" xmlns:wpg="http://schemas.microsoft.com/office/word/2010/wordprocessingGroup" xmlns:wpi="http://schemas.microsoft.com/office/word/2010/wordprocessingInk" xmlns:wne="http://schemas.microsoft.com/office/word/2006/wordml" xmlns:wps="http://schemas.microsoft.com/office/word/2010/wordprocessingShape" mc:Ignorable="w14 w15 w16se wp14">
+<w:footnotes xmlns:wpc="http://schemas.microsoft.com/office/word/2010/wordprocessingCanvas" xmlns:mo="http://schemas.microsoft.com/office/mac/office/2008/main" xmlns:mc="http://schemas.openxmlformats.org/markup-compatibility/2006" xmlns:mv="urn:schemas-microsoft-com:mac:vml" xmlns:o="urn:schemas-microsoft-com:office:office" xmlns:r="http://schemas.openxmlformats.org/officeDocument/2006/relationships" xmlns:m="http://schemas.openxmlformats.org/officeDocument/2006/math" xmlns:v="urn:schemas-microsoft-com:vml" xmlns:wp14="http://schemas.microsoft.com/office/word/2010/wordprocessingDrawing" xmlns:wp="http://schemas.openxmlformats.org/drawingml/2006/wordprocessingDrawing" xmlns:w10="urn:schemas-microsoft-com:office:word" xmlns:w="http://schemas.openxmlformats.org/wordprocessingml/2006/main" xmlns:w14="http://schemas.microsoft.com/office/word/2010/wordml" xmlns:w15="http://schemas.microsoft.com/office/word/2012/wordml" xmlns:wpg="http://schemas.microsoft.com/office/word/2010/wordprocessingGroup" xmlns:wpi="http://schemas.microsoft.com/office/word/2010/wordprocessingInk" xmlns:wne="http://schemas.microsoft.com/office/word/2006/wordml" xmlns:wps="http://schemas.microsoft.com/office/word/2010/wordprocessingShape" mc:Ignorable="w14 w15 wp14">
   <w:footnote w:type="separator" w:id="-1">
     <w:p>
       <w:pPr>
@@ -1966,8 +3369,8 @@
 </file>
 
 <file path=word/numbering.xml><?xml version="1.0" encoding="utf-8"?>
-<w:numbering xmlns:wpc="http://schemas.microsoft.com/office/word/2010/wordprocessingCanvas" xmlns:cx="http://schemas.microsoft.com/office/drawing/2014/chartex" xmlns:cx1="http://schemas.microsoft.com/office/drawing/2015/9/8/chartex" xmlns:mc="http://schemas.openxmlformats.org/markup-compatibility/2006" xmlns:o="urn:schemas-microsoft-com:office:office" xmlns:r="http://schemas.openxmlformats.org/officeDocument/2006/relationships" xmlns:m="http://schemas.openxmlformats.org/officeDocument/2006/math" xmlns:v="urn:schemas-microsoft-com:vml" xmlns:wp14="http://schemas.microsoft.com/office/word/2010/wordprocessingDrawing" xmlns:wp="http://schemas.openxmlformats.org/drawingml/2006/wordprocessingDrawing" xmlns:w10="urn:schemas-microsoft-com:office:word" xmlns:w="http://schemas.openxmlformats.org/wordprocessingml/2006/main" xmlns:w14="http://schemas.microsoft.com/office/word/2010/wordml" xmlns:w15="http://schemas.microsoft.com/office/word/2012/wordml" xmlns:w16se="http://schemas.microsoft.com/office/word/2015/wordml/symex" xmlns:wpg="http://schemas.microsoft.com/office/word/2010/wordprocessingGroup" xmlns:wpi="http://schemas.microsoft.com/office/word/2010/wordprocessingInk" xmlns:wne="http://schemas.microsoft.com/office/word/2006/wordml" xmlns:wps="http://schemas.microsoft.com/office/word/2010/wordprocessingShape" mc:Ignorable="w14 w15 w16se wp14">
-  <w:abstractNum w:abstractNumId="0" w15:restartNumberingAfterBreak="0">
+<w:numbering xmlns:wpc="http://schemas.microsoft.com/office/word/2010/wordprocessingCanvas" xmlns:mo="http://schemas.microsoft.com/office/mac/office/2008/main" xmlns:mc="http://schemas.openxmlformats.org/markup-compatibility/2006" xmlns:mv="urn:schemas-microsoft-com:mac:vml" xmlns:o="urn:schemas-microsoft-com:office:office" xmlns:r="http://schemas.openxmlformats.org/officeDocument/2006/relationships" xmlns:m="http://schemas.openxmlformats.org/officeDocument/2006/math" xmlns:v="urn:schemas-microsoft-com:vml" xmlns:wp14="http://schemas.microsoft.com/office/word/2010/wordprocessingDrawing" xmlns:wp="http://schemas.openxmlformats.org/drawingml/2006/wordprocessingDrawing" xmlns:w10="urn:schemas-microsoft-com:office:word" xmlns:w="http://schemas.openxmlformats.org/wordprocessingml/2006/main" xmlns:w14="http://schemas.microsoft.com/office/word/2010/wordml" xmlns:w15="http://schemas.microsoft.com/office/word/2012/wordml" xmlns:wpg="http://schemas.microsoft.com/office/word/2010/wordprocessingGroup" xmlns:wpi="http://schemas.microsoft.com/office/word/2010/wordprocessingInk" xmlns:wne="http://schemas.microsoft.com/office/word/2006/wordml" xmlns:wps="http://schemas.microsoft.com/office/word/2010/wordprocessingShape" mc:Ignorable="w14 w15 wp14">
+  <w:abstractNum w:abstractNumId="0">
     <w:nsid w:val="0B352228"/>
     <w:multiLevelType w:val="hybridMultilevel"/>
     <w:tmpl w:val="F39AE1C0"/>
@@ -2056,7 +3459,7 @@
       </w:pPr>
     </w:lvl>
   </w:abstractNum>
-  <w:abstractNum w:abstractNumId="1" w15:restartNumberingAfterBreak="0">
+  <w:abstractNum w:abstractNumId="1">
     <w:nsid w:val="19C70D39"/>
     <w:multiLevelType w:val="hybridMultilevel"/>
     <w:tmpl w:val="07A821C4"/>
@@ -2168,7 +3571,7 @@
       </w:rPr>
     </w:lvl>
   </w:abstractNum>
-  <w:abstractNum w:abstractNumId="2" w15:restartNumberingAfterBreak="0">
+  <w:abstractNum w:abstractNumId="2">
     <w:nsid w:val="25FB36D1"/>
     <w:multiLevelType w:val="hybridMultilevel"/>
     <w:tmpl w:val="DFD46CD6"/>
@@ -2279,10 +3682,10 @@
       </w:rPr>
     </w:lvl>
   </w:abstractNum>
-  <w:abstractNum w:abstractNumId="3" w15:restartNumberingAfterBreak="0">
+  <w:abstractNum w:abstractNumId="3">
     <w:nsid w:val="46EC029C"/>
     <w:multiLevelType w:val="hybridMultilevel"/>
-    <w:tmpl w:val="F49C9548"/>
+    <w:tmpl w:val="F970C834"/>
     <w:lvl w:ilvl="0" w:tplc="1120673C">
       <w:numFmt w:val="bullet"/>
       <w:lvlText w:val="-"/>
@@ -2305,31 +3708,29 @@
         <w:rFonts w:ascii="Arial" w:eastAsiaTheme="minorHAnsi" w:hAnsi="Arial" w:cs="Arial" w:hint="default"/>
       </w:rPr>
     </w:lvl>
-    <w:lvl w:ilvl="2" w:tplc="04070005" w:tentative="1">
-      <w:start w:val="1"/>
+    <w:lvl w:ilvl="2" w:tplc="1120673C">
       <w:numFmt w:val="bullet"/>
-      <w:lvlText w:val=""/>
+      <w:lvlText w:val="-"/>
       <w:lvlJc w:val="left"/>
       <w:pPr>
         <w:ind w:left="2160" w:hanging="360"/>
       </w:pPr>
       <w:rPr>
-        <w:rFonts w:ascii="Wingdings" w:hAnsi="Wingdings" w:hint="default"/>
+        <w:rFonts w:ascii="Arial" w:eastAsiaTheme="minorHAnsi" w:hAnsi="Arial" w:cs="Arial" w:hint="default"/>
       </w:rPr>
     </w:lvl>
-    <w:lvl w:ilvl="3" w:tplc="04070001" w:tentative="1">
-      <w:start w:val="1"/>
+    <w:lvl w:ilvl="3" w:tplc="1120673C">
       <w:numFmt w:val="bullet"/>
-      <w:lvlText w:val=""/>
+      <w:lvlText w:val="-"/>
       <w:lvlJc w:val="left"/>
       <w:pPr>
         <w:ind w:left="2880" w:hanging="360"/>
       </w:pPr>
       <w:rPr>
-        <w:rFonts w:ascii="Symbol" w:hAnsi="Symbol" w:hint="default"/>
+        <w:rFonts w:ascii="Arial" w:eastAsiaTheme="minorHAnsi" w:hAnsi="Arial" w:cs="Arial" w:hint="default"/>
       </w:rPr>
     </w:lvl>
-    <w:lvl w:ilvl="4" w:tplc="04070003" w:tentative="1">
+    <w:lvl w:ilvl="4" w:tplc="04070003">
       <w:start w:val="1"/>
       <w:numFmt w:val="bullet"/>
       <w:lvlText w:val="o"/>
@@ -2390,7 +3791,7 @@
       </w:rPr>
     </w:lvl>
   </w:abstractNum>
-  <w:abstractNum w:abstractNumId="4" w15:restartNumberingAfterBreak="0">
+  <w:abstractNum w:abstractNumId="4">
     <w:nsid w:val="4AC8192E"/>
     <w:multiLevelType w:val="hybridMultilevel"/>
     <w:tmpl w:val="424E39F4"/>
@@ -2476,7 +3877,7 @@
       </w:pPr>
     </w:lvl>
   </w:abstractNum>
-  <w:abstractNum w:abstractNumId="5" w15:restartNumberingAfterBreak="0">
+  <w:abstractNum w:abstractNumId="5">
     <w:nsid w:val="5BD37407"/>
     <w:multiLevelType w:val="hybridMultilevel"/>
     <w:tmpl w:val="F2C62A26"/>
@@ -2610,7 +4011,7 @@
 </file>
 
 <file path=word/styles.xml><?xml version="1.0" encoding="utf-8"?>
-<w:styles xmlns:mc="http://schemas.openxmlformats.org/markup-compatibility/2006" xmlns:r="http://schemas.openxmlformats.org/officeDocument/2006/relationships" xmlns:w="http://schemas.openxmlformats.org/wordprocessingml/2006/main" xmlns:w14="http://schemas.microsoft.com/office/word/2010/wordml" xmlns:w15="http://schemas.microsoft.com/office/word/2012/wordml" xmlns:w16se="http://schemas.microsoft.com/office/word/2015/wordml/symex" mc:Ignorable="w14 w15 w16se">
+<w:styles xmlns:mc="http://schemas.openxmlformats.org/markup-compatibility/2006" xmlns:r="http://schemas.openxmlformats.org/officeDocument/2006/relationships" xmlns:w="http://schemas.openxmlformats.org/wordprocessingml/2006/main" xmlns:w14="http://schemas.microsoft.com/office/word/2010/wordml" xmlns:w15="http://schemas.microsoft.com/office/word/2012/wordml" mc:Ignorable="w14 w15">
   <w:docDefaults>
     <w:rPrDefault>
       <w:rPr>
@@ -2626,7 +4027,7 @@
       </w:pPr>
     </w:pPrDefault>
   </w:docDefaults>
-  <w:latentStyles w:defLockedState="0" w:defUIPriority="99" w:defSemiHidden="0" w:defUnhideWhenUsed="0" w:defQFormat="0" w:count="371">
+  <w:latentStyles w:defLockedState="0" w:defUIPriority="99" w:defSemiHidden="0" w:defUnhideWhenUsed="0" w:defQFormat="0" w:count="380">
     <w:lsdException w:name="Normal" w:uiPriority="0" w:qFormat="1"/>
     <w:lsdException w:name="heading 1" w:uiPriority="9" w:qFormat="1"/>
     <w:lsdException w:name="heading 2" w:semiHidden="1" w:uiPriority="9" w:unhideWhenUsed="1" w:qFormat="1"/>
@@ -2999,17 +4400,17 @@
     <w:lsdException w:name="List Table 6 Colorful Accent 6" w:uiPriority="51"/>
     <w:lsdException w:name="List Table 7 Colorful Accent 6" w:uiPriority="52"/>
   </w:latentStyles>
-  <w:style w:type="paragraph" w:default="1" w:styleId="Standard">
+  <w:style w:type="paragraph" w:default="1" w:styleId="Normal">
     <w:name w:val="Normal"/>
     <w:qFormat/>
   </w:style>
-  <w:style w:type="character" w:default="1" w:styleId="Absatz-Standardschriftart">
+  <w:style w:type="character" w:default="1" w:styleId="DefaultParagraphFont">
     <w:name w:val="Default Paragraph Font"/>
     <w:uiPriority w:val="1"/>
     <w:semiHidden/>
     <w:unhideWhenUsed/>
   </w:style>
-  <w:style w:type="table" w:default="1" w:styleId="NormaleTabelle">
+  <w:style w:type="table" w:default="1" w:styleId="TableNormal">
     <w:name w:val="Normal Table"/>
     <w:uiPriority w:val="99"/>
     <w:semiHidden/>
@@ -3024,15 +4425,15 @@
       </w:tblCellMar>
     </w:tblPr>
   </w:style>
-  <w:style w:type="numbering" w:default="1" w:styleId="KeineListe">
+  <w:style w:type="numbering" w:default="1" w:styleId="NoList">
     <w:name w:val="No List"/>
     <w:uiPriority w:val="99"/>
     <w:semiHidden/>
     <w:unhideWhenUsed/>
   </w:style>
-  <w:style w:type="paragraph" w:styleId="Listenabsatz">
+  <w:style w:type="paragraph" w:styleId="ListParagraph">
     <w:name w:val="List Paragraph"/>
-    <w:basedOn w:val="Standard"/>
+    <w:basedOn w:val="Normal"/>
     <w:uiPriority w:val="34"/>
     <w:qFormat/>
     <w:rsid w:val="0003023B"/>
@@ -3041,10 +4442,10 @@
       <w:contextualSpacing/>
     </w:pPr>
   </w:style>
-  <w:style w:type="paragraph" w:styleId="Kopfzeile">
+  <w:style w:type="paragraph" w:styleId="Header">
     <w:name w:val="header"/>
-    <w:basedOn w:val="Standard"/>
-    <w:link w:val="KopfzeileZchn"/>
+    <w:basedOn w:val="Normal"/>
+    <w:link w:val="HeaderChar"/>
     <w:uiPriority w:val="99"/>
     <w:unhideWhenUsed/>
     <w:rsid w:val="0003023B"/>
@@ -3056,17 +4457,17 @@
       <w:spacing w:after="0" w:line="240" w:lineRule="auto"/>
     </w:pPr>
   </w:style>
-  <w:style w:type="character" w:customStyle="1" w:styleId="KopfzeileZchn">
-    <w:name w:val="Kopfzeile Zchn"/>
-    <w:basedOn w:val="Absatz-Standardschriftart"/>
-    <w:link w:val="Kopfzeile"/>
+  <w:style w:type="character" w:customStyle="1" w:styleId="HeaderChar">
+    <w:name w:val="Header Char"/>
+    <w:basedOn w:val="DefaultParagraphFont"/>
+    <w:link w:val="Header"/>
     <w:uiPriority w:val="99"/>
     <w:rsid w:val="0003023B"/>
   </w:style>
-  <w:style w:type="paragraph" w:styleId="Fuzeile">
+  <w:style w:type="paragraph" w:styleId="Footer">
     <w:name w:val="footer"/>
-    <w:basedOn w:val="Standard"/>
-    <w:link w:val="FuzeileZchn"/>
+    <w:basedOn w:val="Normal"/>
+    <w:link w:val="FooterChar"/>
     <w:uiPriority w:val="99"/>
     <w:unhideWhenUsed/>
     <w:rsid w:val="0003023B"/>
@@ -3078,10 +4479,10 @@
       <w:spacing w:after="0" w:line="240" w:lineRule="auto"/>
     </w:pPr>
   </w:style>
-  <w:style w:type="character" w:customStyle="1" w:styleId="FuzeileZchn">
-    <w:name w:val="Fußzeile Zchn"/>
-    <w:basedOn w:val="Absatz-Standardschriftart"/>
-    <w:link w:val="Fuzeile"/>
+  <w:style w:type="character" w:customStyle="1" w:styleId="FooterChar">
+    <w:name w:val="Footer Char"/>
+    <w:basedOn w:val="DefaultParagraphFont"/>
+    <w:link w:val="Footer"/>
     <w:uiPriority w:val="99"/>
     <w:rsid w:val="0003023B"/>
   </w:style>

</xml_diff>